<commit_message>
Last version of HW3
</commit_message>
<xml_diff>
--- a/CSCI4836-HW03-Technical-Document.docx
+++ b/CSCI4836-HW03-Technical-Document.docx
@@ -287,8 +287,8 @@
         <w:tblLook w:val="04A0" w:firstRow="1" w:lastRow="0" w:firstColumn="1" w:lastColumn="0" w:noHBand="0" w:noVBand="1"/>
       </w:tblPr>
       <w:tblGrid>
-        <w:gridCol w:w="2660"/>
-        <w:gridCol w:w="7195"/>
+        <w:gridCol w:w="2806"/>
+        <w:gridCol w:w="7049"/>
       </w:tblGrid>
       <w:tr>
         <w:tc>
@@ -336,15 +336,22 @@
             <w:tcW w:w="2660" w:type="dxa"/>
           </w:tcPr>
           <w:p>
-            <w:r>
-              <w:t>&lt;</w:t>
-            </w:r>
-            <w:r>
-              <w:t>File name</w:t>
-            </w:r>
-            <w:r>
-              <w:t>&gt;</w:t>
-            </w:r>
+            <w:ins w:id="11" w:author="Nuru Nurdil" w:date="2018-11-18T15:49:00Z">
+              <w:r>
+                <w:t>Team 1 Survivors_attempt_2018-09-30-12-29-45_CSCI4836-HW01-Concept-Document</w:t>
+              </w:r>
+            </w:ins>
+            <w:del w:id="12" w:author="Nuru Nurdil" w:date="2018-11-18T15:49:00Z">
+              <w:r>
+                <w:delText>&lt;</w:delText>
+              </w:r>
+              <w:r>
+                <w:delText>File name</w:delText>
+              </w:r>
+              <w:r>
+                <w:delText>&gt;</w:delText>
+              </w:r>
+            </w:del>
           </w:p>
         </w:tc>
         <w:tc>
@@ -352,9 +359,23 @@
             <w:tcW w:w="7195" w:type="dxa"/>
           </w:tcPr>
           <w:p>
-            <w:r>
-              <w:t>&lt;Description of the document&gt;</w:t>
-            </w:r>
+            <w:pPr>
+              <w:rPr>
+                <w:rPrChange w:id="13" w:author="Nuru Nurdil" w:date="2018-11-18T15:49:00Z">
+                  <w:rPr/>
+                </w:rPrChange>
+              </w:rPr>
+            </w:pPr>
+            <w:del w:id="14" w:author="Nuru Nurdil" w:date="2018-11-18T15:49:00Z">
+              <w:r>
+                <w:delText>&lt;Description of the document&gt;</w:delText>
+              </w:r>
+            </w:del>
+            <w:ins w:id="15" w:author="Nuru Nurdil" w:date="2018-11-18T15:49:00Z">
+              <w:r>
+                <w:t>Edited version of HW1</w:t>
+              </w:r>
+            </w:ins>
           </w:p>
         </w:tc>
       </w:tr>
@@ -457,8 +478,13 @@
             <w:tcW w:w="774" w:type="pct"/>
           </w:tcPr>
           <w:p>
+            <w:del w:id="16" w:author="Nuru Nurdil" w:date="2018-11-18T15:28:00Z">
+              <w:r>
+                <w:delText xml:space="preserve">Estimated </w:delText>
+              </w:r>
+            </w:del>
             <w:r>
-              <w:t>Estimated %</w:t>
+              <w:t>%</w:t>
             </w:r>
           </w:p>
         </w:tc>
@@ -469,12 +495,12 @@
             <w:tcW w:w="1350" w:type="pct"/>
           </w:tcPr>
           <w:p>
-            <w:del w:id="11" w:author="Nijat Mursali" w:date="2018-10-30T14:48:00Z">
+            <w:del w:id="17" w:author="Nijat Mursali" w:date="2018-10-30T14:48:00Z">
               <w:r>
                 <w:delText>&lt;Student Name 1&gt;</w:delText>
               </w:r>
             </w:del>
-            <w:ins w:id="12" w:author="Nijat Mursali" w:date="2018-10-30T14:48:00Z">
+            <w:ins w:id="18" w:author="Nijat Mursali" w:date="2018-10-30T14:48:00Z">
               <w:r>
                 <w:t>Nijat Mursali</w:t>
               </w:r>
@@ -486,19 +512,19 @@
             <w:tcW w:w="2876" w:type="pct"/>
           </w:tcPr>
           <w:p>
-            <w:del w:id="13" w:author="Nijat Mursali" w:date="2018-10-30T14:48:00Z">
+            <w:del w:id="19" w:author="Nijat Mursali" w:date="2018-10-30T14:48:00Z">
               <w:r>
                 <w:delText>&lt;Description of the work contributed&gt;</w:delText>
               </w:r>
             </w:del>
-            <w:ins w:id="14" w:author="Nijat Mursali" w:date="2018-10-30T14:48:00Z">
+            <w:ins w:id="20" w:author="Nijat Mursali" w:date="2018-10-30T14:48:00Z">
               <w:r>
                 <w:t>Wrote the 4</w:t>
               </w:r>
               <w:r>
                 <w:rPr>
                   <w:vertAlign w:val="superscript"/>
-                  <w:rPrChange w:id="15" w:author="Nijat Mursali" w:date="2018-10-30T14:48:00Z">
+                  <w:rPrChange w:id="21" w:author="Nijat Mursali" w:date="2018-10-30T14:48:00Z">
                     <w:rPr/>
                   </w:rPrChange>
                 </w:rPr>
@@ -515,7 +541,7 @@
             <w:tcW w:w="774" w:type="pct"/>
           </w:tcPr>
           <w:p>
-            <w:del w:id="16" w:author="Nijat Mursali" w:date="2018-10-30T14:48:00Z">
+            <w:del w:id="22" w:author="Nijat Mursali" w:date="2018-10-30T14:48:00Z">
               <w:r>
                 <w:delText>&lt;</w:delText>
               </w:r>
@@ -526,7 +552,7 @@
                 <w:delText>&gt;%</w:delText>
               </w:r>
             </w:del>
-            <w:ins w:id="17" w:author="Nijat Mursali" w:date="2018-10-30T14:48:00Z">
+            <w:ins w:id="23" w:author="Nijat Mursali" w:date="2018-10-30T14:48:00Z">
               <w:r>
                 <w:t>25%</w:t>
               </w:r>
@@ -540,7 +566,7 @@
             <w:tcW w:w="1350" w:type="pct"/>
           </w:tcPr>
           <w:p>
-            <w:del w:id="18" w:author="Nuru Nurdil" w:date="2018-11-16T14:33:00Z">
+            <w:del w:id="24" w:author="Nuru Nurdil" w:date="2018-11-16T14:33:00Z">
               <w:r>
                 <w:delText xml:space="preserve">&lt;Student Name </w:delText>
               </w:r>
@@ -551,7 +577,7 @@
                 <w:delText>&gt;</w:delText>
               </w:r>
             </w:del>
-            <w:ins w:id="19" w:author="Nuru Nurdil" w:date="2018-11-16T14:33:00Z">
+            <w:ins w:id="25" w:author="Nuru Nurdil" w:date="2018-11-16T14:33:00Z">
               <w:r>
                 <w:t>Nuru Nurdil</w:t>
               </w:r>
@@ -563,14 +589,14 @@
             <w:tcW w:w="2876" w:type="pct"/>
           </w:tcPr>
           <w:p>
-            <w:ins w:id="20" w:author="Nuru Nurdil" w:date="2018-11-16T14:33:00Z">
+            <w:ins w:id="26" w:author="Nuru Nurdil" w:date="2018-11-16T14:33:00Z">
               <w:r>
                 <w:t>Wrote the 1</w:t>
               </w:r>
               <w:r>
                 <w:rPr>
                   <w:vertAlign w:val="superscript"/>
-                  <w:rPrChange w:id="21" w:author="Nuru Nurdil" w:date="2018-11-16T14:33:00Z">
+                  <w:rPrChange w:id="27" w:author="Nuru Nurdil" w:date="2018-11-16T14:33:00Z">
                     <w:rPr/>
                   </w:rPrChange>
                 </w:rPr>
@@ -587,7 +613,7 @@
             <w:tcW w:w="774" w:type="pct"/>
           </w:tcPr>
           <w:p>
-            <w:ins w:id="22" w:author="Nuru Nurdil" w:date="2018-11-16T14:33:00Z">
+            <w:ins w:id="28" w:author="Nuru Nurdil" w:date="2018-11-16T14:33:00Z">
               <w:r>
                 <w:t>25%</w:t>
               </w:r>
@@ -601,7 +627,7 @@
             <w:tcW w:w="1350" w:type="pct"/>
           </w:tcPr>
           <w:p>
-            <w:del w:id="23" w:author="Nuru Nurdil" w:date="2018-11-17T01:36:00Z">
+            <w:del w:id="29" w:author="Nuru Nurdil" w:date="2018-11-17T01:36:00Z">
               <w:r>
                 <w:delText xml:space="preserve">&lt;Student Name </w:delText>
               </w:r>
@@ -612,7 +638,7 @@
                 <w:delText>&gt;</w:delText>
               </w:r>
             </w:del>
-            <w:ins w:id="24" w:author="Nuru Nurdil" w:date="2018-11-17T01:36:00Z">
+            <w:ins w:id="30" w:author="Nuru Nurdil" w:date="2018-11-17T01:36:00Z">
               <w:r>
                 <w:t>Nurana Rafizada</w:t>
               </w:r>
@@ -624,14 +650,14 @@
             <w:tcW w:w="2876" w:type="pct"/>
           </w:tcPr>
           <w:p>
-            <w:ins w:id="25" w:author="Nuru Nurdil" w:date="2018-11-17T01:37:00Z">
+            <w:ins w:id="31" w:author="Nuru Nurdil" w:date="2018-11-17T01:37:00Z">
               <w:r>
                 <w:t>Wrote the 2</w:t>
               </w:r>
               <w:r>
                 <w:rPr>
                   <w:vertAlign w:val="superscript"/>
-                  <w:rPrChange w:id="26" w:author="Nuru Nurdil" w:date="2018-11-17T01:37:00Z">
+                  <w:rPrChange w:id="32" w:author="Nuru Nurdil" w:date="2018-11-17T01:37:00Z">
                     <w:rPr/>
                   </w:rPrChange>
                 </w:rPr>
@@ -648,7 +674,7 @@
             <w:tcW w:w="774" w:type="pct"/>
           </w:tcPr>
           <w:p>
-            <w:ins w:id="27" w:author="Nuru Nurdil" w:date="2018-11-17T01:37:00Z">
+            <w:ins w:id="33" w:author="Nuru Nurdil" w:date="2018-11-17T01:37:00Z">
               <w:r>
                 <w:t>25%</w:t>
               </w:r>
@@ -662,7 +688,7 @@
             <w:tcW w:w="1350" w:type="pct"/>
           </w:tcPr>
           <w:p>
-            <w:del w:id="28" w:author="Nuru Nurdil" w:date="2018-11-17T01:37:00Z">
+            <w:del w:id="34" w:author="Nuru Nurdil" w:date="2018-11-17T01:37:00Z">
               <w:r>
                 <w:delText xml:space="preserve">&lt;Student Name </w:delText>
               </w:r>
@@ -673,14 +699,9 @@
                 <w:delText>&gt;</w:delText>
               </w:r>
             </w:del>
-            <w:proofErr w:type="spellStart"/>
-            <w:ins w:id="29" w:author="Nuru Nurdil" w:date="2018-11-17T01:37:00Z">
+            <w:ins w:id="35" w:author="Nuru Nurdil" w:date="2018-11-17T01:37:00Z">
               <w:r>
-                <w:t>Durna</w:t>
-              </w:r>
-              <w:proofErr w:type="spellEnd"/>
-              <w:r>
-                <w:t xml:space="preserve"> Zeynalli</w:t>
+                <w:t>Durna Zeynalli</w:t>
               </w:r>
             </w:ins>
           </w:p>
@@ -690,14 +711,14 @@
             <w:tcW w:w="2876" w:type="pct"/>
           </w:tcPr>
           <w:p>
-            <w:ins w:id="30" w:author="Nuru Nurdil" w:date="2018-11-17T01:37:00Z">
+            <w:ins w:id="36" w:author="Nuru Nurdil" w:date="2018-11-17T01:37:00Z">
               <w:r>
                 <w:t>Wrote the 3</w:t>
               </w:r>
               <w:r>
                 <w:rPr>
                   <w:vertAlign w:val="superscript"/>
-                  <w:rPrChange w:id="31" w:author="Nuru Nurdil" w:date="2018-11-17T01:37:00Z">
+                  <w:rPrChange w:id="37" w:author="Nuru Nurdil" w:date="2018-11-17T01:37:00Z">
                     <w:rPr/>
                   </w:rPrChange>
                 </w:rPr>
@@ -714,7 +735,7 @@
             <w:tcW w:w="774" w:type="pct"/>
           </w:tcPr>
           <w:p>
-            <w:ins w:id="32" w:author="Nuru Nurdil" w:date="2018-11-17T01:37:00Z">
+            <w:ins w:id="38" w:author="Nuru Nurdil" w:date="2018-11-17T01:37:00Z">
               <w:r>
                 <w:t>25%</w:t>
               </w:r>
@@ -746,24 +767,24 @@
         </w:numPr>
         <w:ind w:left="426" w:hanging="426"/>
         <w:rPr>
-          <w:ins w:id="33" w:author="Nijat Mursali" w:date="2018-10-30T14:49:00Z"/>
-        </w:rPr>
-      </w:pPr>
-      <w:bookmarkStart w:id="34" w:name="_Toc530181996"/>
+          <w:ins w:id="39" w:author="Nijat Mursali" w:date="2018-10-30T14:49:00Z"/>
+        </w:rPr>
+      </w:pPr>
+      <w:bookmarkStart w:id="40" w:name="_Toc530181996"/>
       <w:r>
         <w:lastRenderedPageBreak/>
         <w:t>Table of Contents</w:t>
       </w:r>
-      <w:bookmarkEnd w:id="34"/>
+      <w:bookmarkEnd w:id="40"/>
     </w:p>
     <w:p>
       <w:pPr>
         <w:pStyle w:val="TOCHeading"/>
         <w:rPr>
-          <w:ins w:id="35" w:author="Nuru Nurdil" w:date="2018-11-17T01:37:00Z"/>
-        </w:rPr>
-      </w:pPr>
-      <w:ins w:id="36" w:author="Nuru Nurdil" w:date="2018-11-17T01:37:00Z">
+          <w:ins w:id="41" w:author="Nuru Nurdil" w:date="2018-11-17T01:37:00Z"/>
+        </w:rPr>
+      </w:pPr>
+      <w:ins w:id="42" w:author="Nuru Nurdil" w:date="2018-11-17T01:37:00Z">
         <w:r>
           <w:t>Contents</w:t>
         </w:r>
@@ -782,7 +803,7 @@
           <w:szCs w:val="22"/>
         </w:rPr>
       </w:pPr>
-      <w:ins w:id="37" w:author="Nuru Nurdil" w:date="2018-11-17T01:37:00Z">
+      <w:ins w:id="43" w:author="Nuru Nurdil" w:date="2018-11-17T01:37:00Z">
         <w:r>
           <w:fldChar w:fldCharType="begin"/>
         </w:r>
@@ -1578,10 +1599,10 @@
     <w:p>
       <w:pPr>
         <w:rPr>
-          <w:ins w:id="38" w:author="Nuru Nurdil" w:date="2018-11-17T01:37:00Z"/>
-        </w:rPr>
-      </w:pPr>
-      <w:ins w:id="39" w:author="Nuru Nurdil" w:date="2018-11-17T01:37:00Z">
+          <w:ins w:id="44" w:author="Nuru Nurdil" w:date="2018-11-17T01:37:00Z"/>
+        </w:rPr>
+      </w:pPr>
+      <w:ins w:id="45" w:author="Nuru Nurdil" w:date="2018-11-17T01:37:00Z">
         <w:r>
           <w:rPr>
             <w:b/>
@@ -1595,37 +1616,36 @@
     <w:p>
       <w:pPr>
         <w:rPr>
-          <w:ins w:id="40" w:author="Nijat Mursali" w:date="2018-10-30T14:49:00Z"/>
-          <w:del w:id="41" w:author="Nuru Nurdil" w:date="2018-11-17T01:37:00Z"/>
-        </w:rPr>
-      </w:pPr>
-      <w:bookmarkStart w:id="42" w:name="_GoBack"/>
-      <w:bookmarkEnd w:id="42"/>
-    </w:p>
-    <w:p>
-      <w:pPr>
-        <w:rPr>
-          <w:ins w:id="43" w:author="Nijat Mursali" w:date="2018-10-30T14:49:00Z"/>
-          <w:del w:id="44" w:author="Nuru Nurdil" w:date="2018-11-17T01:37:00Z"/>
-        </w:rPr>
-      </w:pPr>
-    </w:p>
-    <w:p>
-      <w:pPr>
-        <w:rPr>
-          <w:del w:id="45" w:author="Nuru Nurdil" w:date="2018-11-17T01:37:00Z"/>
-          <w:rPrChange w:id="46" w:author="Nijat Mursali" w:date="2018-10-30T14:49:00Z">
+          <w:ins w:id="46" w:author="Nijat Mursali" w:date="2018-10-30T14:49:00Z"/>
+          <w:del w:id="47" w:author="Nuru Nurdil" w:date="2018-11-17T01:37:00Z"/>
+        </w:rPr>
+      </w:pPr>
+    </w:p>
+    <w:p>
+      <w:pPr>
+        <w:rPr>
+          <w:ins w:id="48" w:author="Nijat Mursali" w:date="2018-10-30T14:49:00Z"/>
+          <w:del w:id="49" w:author="Nuru Nurdil" w:date="2018-11-17T01:37:00Z"/>
+        </w:rPr>
+      </w:pPr>
+    </w:p>
+    <w:p>
+      <w:pPr>
+        <w:rPr>
+          <w:del w:id="50" w:author="Nuru Nurdil" w:date="2018-11-17T01:37:00Z"/>
+          <w:rPrChange w:id="51" w:author="Nijat Mursali" w:date="2018-10-30T14:49:00Z">
             <w:rPr>
-              <w:del w:id="47" w:author="Nuru Nurdil" w:date="2018-11-17T01:37:00Z"/>
+              <w:del w:id="52" w:author="Nuru Nurdil" w:date="2018-11-17T01:37:00Z"/>
             </w:rPr>
           </w:rPrChange>
         </w:rPr>
-        <w:pPrChange w:id="48" w:author="Nijat Mursali" w:date="2018-10-30T14:49:00Z">
+        <w:pPrChange w:id="53" w:author="Nijat Mursali" w:date="2018-10-30T14:49:00Z">
           <w:pPr>
             <w:pStyle w:val="Heading1"/>
             <w:numPr>
               <w:numId w:val="0"/>
             </w:numPr>
+            <w:ind w:left="0" w:firstLine="0"/>
           </w:pPr>
         </w:pPrChange>
       </w:pPr>
@@ -1633,10 +1653,10 @@
     <w:p>
       <w:pPr>
         <w:rPr>
-          <w:del w:id="49" w:author="Nijat Mursali" w:date="2018-10-30T14:49:00Z"/>
-        </w:rPr>
-      </w:pPr>
-      <w:del w:id="50" w:author="Nijat Mursali" w:date="2018-10-30T14:49:00Z">
+          <w:del w:id="54" w:author="Nijat Mursali" w:date="2018-10-30T14:49:00Z"/>
+        </w:rPr>
+      </w:pPr>
+      <w:del w:id="55" w:author="Nijat Mursali" w:date="2018-10-30T14:49:00Z">
         <w:r>
           <w:delText>&lt;Automatically g</w:delText>
         </w:r>
@@ -1658,28 +1678,28 @@
         <w:r>
           <w:delText>&gt;</w:delText>
         </w:r>
-        <w:bookmarkStart w:id="51" w:name="_Toc530181997"/>
-        <w:bookmarkEnd w:id="51"/>
+        <w:bookmarkStart w:id="56" w:name="_Toc530181997"/>
+        <w:bookmarkEnd w:id="56"/>
       </w:del>
     </w:p>
     <w:p>
       <w:pPr>
         <w:rPr>
-          <w:del w:id="52" w:author="Nijat Mursali" w:date="2018-10-30T14:49:00Z"/>
-        </w:rPr>
-      </w:pPr>
-      <w:bookmarkStart w:id="53" w:name="_Toc530181998"/>
-      <w:bookmarkEnd w:id="53"/>
+          <w:del w:id="57" w:author="Nijat Mursali" w:date="2018-10-30T14:49:00Z"/>
+        </w:rPr>
+      </w:pPr>
+      <w:bookmarkStart w:id="58" w:name="_Toc530181998"/>
+      <w:bookmarkEnd w:id="58"/>
     </w:p>
     <w:p>
       <w:pPr>
         <w:pStyle w:val="Heading1"/>
       </w:pPr>
-      <w:bookmarkStart w:id="54" w:name="_Toc530181999"/>
+      <w:bookmarkStart w:id="59" w:name="_Toc530181999"/>
       <w:r>
         <w:t>Introduction</w:t>
       </w:r>
-      <w:bookmarkEnd w:id="54"/>
+      <w:bookmarkEnd w:id="59"/>
     </w:p>
     <w:p>
       <w:r>
@@ -1700,13 +1720,12 @@
       <w:r>
         <w:t xml:space="preserve">project </w:t>
       </w:r>
-      <w:ins w:id="55" w:author="Nuru Nurdil" w:date="2018-11-16T10:49:00Z">
+      <w:ins w:id="60" w:author="Nuru Nurdil" w:date="2018-11-16T10:49:00Z">
         <w:r>
           <w:t>“</w:t>
         </w:r>
       </w:ins>
-      <w:proofErr w:type="spellStart"/>
-      <w:del w:id="56" w:author="Nuru Nurdil" w:date="2018-11-16T10:49:00Z">
+      <w:del w:id="61" w:author="Nuru Nurdil" w:date="2018-11-16T10:49:00Z">
         <w:r>
           <w:delText>&lt;</w:delText>
         </w:r>
@@ -1717,13 +1736,9 @@
           <w:delText>Name&gt;</w:delText>
         </w:r>
       </w:del>
-      <w:ins w:id="57" w:author="Nuru Nurdil" w:date="2018-11-16T10:49:00Z">
-        <w:r>
-          <w:t>Aghanatiq</w:t>
-        </w:r>
-        <w:proofErr w:type="spellEnd"/>
-        <w:r>
-          <w:t xml:space="preserve"> – The Game”</w:t>
+      <w:ins w:id="62" w:author="Nuru Nurdil" w:date="2018-11-16T10:49:00Z">
+        <w:r>
+          <w:t>Aghanatiq – The Game”</w:t>
         </w:r>
       </w:ins>
       <w:r>
@@ -1772,50 +1787,47 @@
     <w:p>
       <w:pPr>
         <w:rPr>
-          <w:ins w:id="58" w:author="Nuru Nurdil" w:date="2018-11-16T12:16:00Z"/>
-        </w:rPr>
-      </w:pPr>
-    </w:p>
-    <w:p>
-      <w:pPr>
-        <w:rPr>
-          <w:ins w:id="59" w:author="Nuru Nurdil" w:date="2018-11-16T12:20:00Z"/>
-        </w:rPr>
-        <w:pPrChange w:id="60" w:author="Nuru Nurdil" w:date="2018-11-16T12:20:00Z">
-          <w:pPr/>
-        </w:pPrChange>
-      </w:pPr>
-      <w:ins w:id="61" w:author="Nuru Nurdil" w:date="2018-11-16T12:16:00Z">
+          <w:ins w:id="63" w:author="Nuru Nurdil" w:date="2018-11-16T12:16:00Z"/>
+        </w:rPr>
+      </w:pPr>
+    </w:p>
+    <w:p>
+      <w:pPr>
+        <w:rPr>
+          <w:ins w:id="64" w:author="Nuru Nurdil" w:date="2018-11-16T12:20:00Z"/>
+        </w:rPr>
+      </w:pPr>
+      <w:ins w:id="65" w:author="Nuru Nurdil" w:date="2018-11-16T12:16:00Z">
         <w:r>
           <w:t>The following file contains the necessary system requirements</w:t>
         </w:r>
       </w:ins>
-      <w:ins w:id="62" w:author="Nuru Nurdil" w:date="2018-11-16T12:17:00Z">
+      <w:ins w:id="66" w:author="Nuru Nurdil" w:date="2018-11-16T12:17:00Z">
         <w:r>
           <w:t xml:space="preserve"> for the game, the </w:t>
         </w:r>
       </w:ins>
-      <w:ins w:id="63" w:author="Nuru Nurdil" w:date="2018-11-16T12:18:00Z">
+      <w:ins w:id="67" w:author="Nuru Nurdil" w:date="2018-11-16T12:18:00Z">
         <w:r>
           <w:t>required resources for the development of the game, the planned audio and visual contents; and the structure that the code would fit in. The game is self-contained and doesn</w:t>
         </w:r>
       </w:ins>
-      <w:ins w:id="64" w:author="Nuru Nurdil" w:date="2018-11-16T12:19:00Z">
+      <w:ins w:id="68" w:author="Nuru Nurdil" w:date="2018-11-16T12:19:00Z">
         <w:r>
           <w:t xml:space="preserve">’t require external libraries and applications. Overall, a clear </w:t>
         </w:r>
       </w:ins>
-      <w:ins w:id="65" w:author="Nuru Nurdil" w:date="2018-11-16T12:20:00Z">
+      <w:ins w:id="69" w:author="Nuru Nurdil" w:date="2018-11-16T12:20:00Z">
         <w:r>
           <w:t xml:space="preserve">description of the </w:t>
         </w:r>
       </w:ins>
-      <w:ins w:id="66" w:author="Nuru Nurdil" w:date="2018-11-16T12:19:00Z">
+      <w:ins w:id="70" w:author="Nuru Nurdil" w:date="2018-11-16T12:19:00Z">
         <w:r>
           <w:t xml:space="preserve">technical prototype </w:t>
         </w:r>
       </w:ins>
-      <w:ins w:id="67" w:author="Nuru Nurdil" w:date="2018-11-16T12:20:00Z">
+      <w:ins w:id="71" w:author="Nuru Nurdil" w:date="2018-11-16T12:20:00Z">
         <w:r>
           <w:t>for the game can be understood from this file.</w:t>
         </w:r>
@@ -1824,13 +1836,10 @@
     <w:p>
       <w:pPr>
         <w:rPr>
-          <w:del w:id="68" w:author="Nuru Nurdil" w:date="2018-11-16T12:20:00Z"/>
-        </w:rPr>
-        <w:pPrChange w:id="69" w:author="Nuru Nurdil" w:date="2018-11-16T12:20:00Z">
-          <w:pPr/>
-        </w:pPrChange>
-      </w:pPr>
-      <w:ins w:id="70" w:author="Nuru Nurdil" w:date="2018-11-16T12:20:00Z">
+          <w:del w:id="72" w:author="Nuru Nurdil" w:date="2018-11-16T12:20:00Z"/>
+        </w:rPr>
+      </w:pPr>
+      <w:ins w:id="73" w:author="Nuru Nurdil" w:date="2018-11-16T12:20:00Z">
         <w:r>
           <w:t xml:space="preserve"> </w:t>
         </w:r>
@@ -1839,13 +1848,10 @@
     <w:p>
       <w:pPr>
         <w:rPr>
-          <w:del w:id="71" w:author="Nuru Nurdil" w:date="2018-11-16T12:20:00Z"/>
-        </w:rPr>
-        <w:pPrChange w:id="72" w:author="Nuru Nurdil" w:date="2018-11-16T12:20:00Z">
-          <w:pPr/>
-        </w:pPrChange>
-      </w:pPr>
-      <w:del w:id="73" w:author="Nuru Nurdil" w:date="2018-11-16T12:20:00Z">
+          <w:del w:id="74" w:author="Nuru Nurdil" w:date="2018-11-16T12:20:00Z"/>
+        </w:rPr>
+      </w:pPr>
+      <w:del w:id="75" w:author="Nuru Nurdil" w:date="2018-11-16T12:20:00Z">
         <w:r>
           <w:delText xml:space="preserve">&lt;The information concerning the technical aspects of the game should be placed in this part of the Game Design Document. The Technical Document is best achieved with consensus from the people responsible for the Visual, Programming, and Audio aspects. </w:delText>
         </w:r>
@@ -1872,24 +1878,18 @@
     <w:p>
       <w:pPr>
         <w:rPr>
-          <w:del w:id="74" w:author="Nuru Nurdil" w:date="2018-11-16T12:20:00Z"/>
-        </w:rPr>
-        <w:pPrChange w:id="75" w:author="Nuru Nurdil" w:date="2018-11-16T12:20:00Z">
-          <w:pPr/>
-        </w:pPrChange>
-      </w:pPr>
-    </w:p>
-    <w:p>
-      <w:pPr>
-        <w:rPr>
           <w:del w:id="76" w:author="Nuru Nurdil" w:date="2018-11-16T12:20:00Z"/>
+        </w:rPr>
+      </w:pPr>
+    </w:p>
+    <w:p>
+      <w:pPr>
+        <w:rPr>
+          <w:del w:id="77" w:author="Nuru Nurdil" w:date="2018-11-16T12:20:00Z"/>
           <w:b/>
           <w:bCs/>
           <w:color w:val="FF0000"/>
         </w:rPr>
-        <w:pPrChange w:id="77" w:author="Nuru Nurdil" w:date="2018-11-16T12:20:00Z">
-          <w:pPr/>
-        </w:pPrChange>
       </w:pPr>
       <w:del w:id="78" w:author="Nuru Nurdil" w:date="2018-11-16T12:20:00Z">
         <w:r>
@@ -1918,24 +1918,18 @@
           <w:bCs/>
           <w:color w:val="FF0000"/>
         </w:rPr>
-        <w:pPrChange w:id="80" w:author="Nuru Nurdil" w:date="2018-11-16T12:20:00Z">
-          <w:pPr/>
-        </w:pPrChange>
-      </w:pPr>
-    </w:p>
-    <w:p>
-      <w:pPr>
-        <w:rPr>
-          <w:del w:id="81" w:author="Nuru Nurdil" w:date="2018-11-16T12:20:00Z"/>
+      </w:pPr>
+    </w:p>
+    <w:p>
+      <w:pPr>
+        <w:rPr>
+          <w:del w:id="80" w:author="Nuru Nurdil" w:date="2018-11-16T12:20:00Z"/>
           <w:b/>
           <w:bCs/>
           <w:color w:val="FF0000"/>
         </w:rPr>
-        <w:pPrChange w:id="82" w:author="Nuru Nurdil" w:date="2018-11-16T12:20:00Z">
-          <w:pPr/>
-        </w:pPrChange>
-      </w:pPr>
-      <w:del w:id="83" w:author="Nuru Nurdil" w:date="2018-11-16T12:20:00Z">
+      </w:pPr>
+      <w:del w:id="81" w:author="Nuru Nurdil" w:date="2018-11-16T12:20:00Z">
         <w:r>
           <w:rPr>
             <w:b/>
@@ -2070,23 +2064,17 @@
     <w:p>
       <w:pPr>
         <w:rPr>
-          <w:del w:id="87" w:author="Nuru Nurdil" w:date="2018-11-16T12:20:00Z"/>
-        </w:rPr>
-        <w:pPrChange w:id="88" w:author="Nuru Nurdil" w:date="2018-11-16T12:20:00Z">
-          <w:pPr/>
-        </w:pPrChange>
-      </w:pPr>
-    </w:p>
-    <w:p>
-      <w:pPr>
-        <w:rPr>
-          <w:del w:id="89" w:author="Nuru Nurdil" w:date="2018-11-16T12:20:00Z"/>
-        </w:rPr>
-        <w:pPrChange w:id="90" w:author="Nuru Nurdil" w:date="2018-11-16T12:20:00Z">
-          <w:pPr/>
-        </w:pPrChange>
-      </w:pPr>
-      <w:del w:id="91" w:author="Nuru Nurdil" w:date="2018-11-16T12:20:00Z">
+          <w:del w:id="85" w:author="Nuru Nurdil" w:date="2018-11-16T12:20:00Z"/>
+        </w:rPr>
+      </w:pPr>
+    </w:p>
+    <w:p>
+      <w:pPr>
+        <w:rPr>
+          <w:del w:id="86" w:author="Nuru Nurdil" w:date="2018-11-16T12:20:00Z"/>
+        </w:rPr>
+      </w:pPr>
+      <w:del w:id="87" w:author="Nuru Nurdil" w:date="2018-11-16T12:20:00Z">
         <w:r>
           <w:delText>&lt;</w:delText>
         </w:r>
@@ -2176,13 +2164,7 @@
         </w:r>
       </w:del>
     </w:p>
-    <w:p>
-      <w:pPr>
-        <w:pPrChange w:id="92" w:author="Nuru Nurdil" w:date="2018-11-16T12:20:00Z">
-          <w:pPr/>
-        </w:pPrChange>
-      </w:pPr>
-    </w:p>
+    <w:p/>
     <w:p>
       <w:r>
         <w:rPr>
@@ -2234,16 +2216,40 @@
     <w:p>
       <w:pPr>
         <w:rPr>
-          <w:del w:id="93" w:author="Nijat Mursali" w:date="2018-10-30T14:49:00Z"/>
-        </w:rPr>
-      </w:pPr>
-    </w:p>
-    <w:p>
-      <w:pPr>
-        <w:rPr>
-          <w:del w:id="94" w:author="Nijat Mursali" w:date="2018-10-30T14:49:00Z"/>
-        </w:rPr>
-      </w:pPr>
+          <w:del w:id="88" w:author="Nijat Mursali" w:date="2018-10-30T14:49:00Z"/>
+        </w:rPr>
+      </w:pPr>
+      <w:ins w:id="89" w:author="Nuru Nurdil" w:date="2018-11-18T15:50:00Z">
+        <w:r>
+          <w:t>Homework 1 comments are resolved and the edited version of the file is located in the .zip file for the current su</w:t>
+        </w:r>
+      </w:ins>
+      <w:ins w:id="90" w:author="Nuru Nurdil" w:date="2018-11-18T15:51:00Z">
+        <w:r>
+          <w:t>bmission.</w:t>
+        </w:r>
+      </w:ins>
+    </w:p>
+    <w:p>
+      <w:pPr>
+        <w:rPr>
+          <w:ins w:id="91" w:author="Nuru Nurdil" w:date="2018-11-18T15:51:00Z"/>
+        </w:rPr>
+      </w:pPr>
+    </w:p>
+    <w:p>
+      <w:pPr>
+        <w:rPr>
+          <w:del w:id="92" w:author="Nijat Mursali" w:date="2018-10-30T14:49:00Z"/>
+        </w:rPr>
+      </w:pPr>
+      <w:ins w:id="93" w:author="Nuru Nurdil" w:date="2018-11-18T15:51:00Z">
+        <w:r>
+          <w:t>Homework 2 still lacks comments to be resolved.</w:t>
+        </w:r>
+      </w:ins>
+      <w:bookmarkStart w:id="94" w:name="_GoBack"/>
+      <w:bookmarkEnd w:id="94"/>
       <w:ins w:id="95" w:author="Araz Yusubov" w:date="2018-09-18T19:35:00Z">
         <w:del w:id="96" w:author="Nijat Mursali" w:date="2018-10-30T14:49:00Z">
           <w:r>
@@ -2521,6 +2527,7 @@
       </w:pPr>
       <w:ins w:id="127" w:author="Nuru Nurdil" w:date="2018-11-16T11:30:00Z">
         <w:r>
+          <w:lastRenderedPageBreak/>
           <w:t>Hard disk space</w:t>
         </w:r>
       </w:ins>
@@ -2534,7 +2541,6 @@
       </w:pPr>
       <w:ins w:id="129" w:author="Nuru Nurdil" w:date="2018-11-16T11:30:00Z">
         <w:r>
-          <w:lastRenderedPageBreak/>
           <w:t>It will not take much space on the OS, so the maximum size will be 100MBs.</w:t>
         </w:r>
       </w:ins>
@@ -2768,35 +2774,7 @@
           <w:rPr>
             <w:rFonts w:cs="AvalonPlain"/>
           </w:rPr>
-          <w:t>This part of technical document is about the visual content of “</w:t>
-        </w:r>
-        <w:proofErr w:type="spellStart"/>
-        <w:r>
-          <w:rPr>
-            <w:rFonts w:cs="AvalonPlain"/>
-          </w:rPr>
-          <w:t>Aganatiq</w:t>
-        </w:r>
-        <w:proofErr w:type="spellEnd"/>
-        <w:r>
-          <w:rPr>
-            <w:rFonts w:cs="AvalonPlain"/>
-          </w:rPr>
-          <w:t>” game and it has some sections: General, player elements, heads up display (</w:t>
-        </w:r>
-        <w:proofErr w:type="spellStart"/>
-        <w:r>
-          <w:rPr>
-            <w:rFonts w:cs="AvalonPlain"/>
-          </w:rPr>
-          <w:t>HuD</w:t>
-        </w:r>
-        <w:proofErr w:type="spellEnd"/>
-        <w:r>
-          <w:rPr>
-            <w:rFonts w:cs="AvalonPlain"/>
-          </w:rPr>
-          <w:t>), antagonistic elements and global elements.</w:t>
+          <w:t>This part of technical document is about the visual content of “Aganatiq” game and it has some sections: General, player elements, heads up display (HuD), antagonistic elements and global elements.</w:t>
         </w:r>
       </w:ins>
     </w:p>
@@ -2836,21 +2814,7 @@
           <w:rPr>
             <w:rFonts w:cs="Cambria"/>
           </w:rPr>
-          <w:t>About File Size Restrictions of “</w:t>
-        </w:r>
-        <w:proofErr w:type="spellStart"/>
-        <w:r>
-          <w:rPr>
-            <w:rFonts w:cs="Cambria"/>
-          </w:rPr>
-          <w:t>Aganatiq</w:t>
-        </w:r>
-        <w:proofErr w:type="spellEnd"/>
-        <w:r>
-          <w:rPr>
-            <w:rFonts w:cs="Cambria"/>
-          </w:rPr>
-          <w:t>” game, it can be said that each file size is maximum 5 MB and maximum size of game should be 100MB. This file size restriction is very efficient size especially in phone mode for this game.</w:t>
+          <w:t>About File Size Restrictions of “Aganatiq” game, it can be said that each file size is maximum 5 MB and maximum size of game should be 100MB. This file size restriction is very efficient size especially in phone mode for this game.</w:t>
         </w:r>
       </w:ins>
     </w:p>
@@ -2870,21 +2834,7 @@
           <w:rPr>
             <w:rFonts w:cs="Cambria"/>
           </w:rPr>
-          <w:t xml:space="preserve">As file format type, </w:t>
-        </w:r>
-        <w:proofErr w:type="spellStart"/>
-        <w:r>
-          <w:rPr>
-            <w:rFonts w:cs="Cambria"/>
-          </w:rPr>
-          <w:t>png</w:t>
-        </w:r>
-        <w:proofErr w:type="spellEnd"/>
-        <w:r>
-          <w:rPr>
-            <w:rFonts w:cs="Cambria"/>
-          </w:rPr>
-          <w:t xml:space="preserve"> and jpg are used in this game.</w:t>
+          <w:t>As file format type, png and jpg are used in this game.</w:t>
         </w:r>
       </w:ins>
     </w:p>
@@ -2904,21 +2854,7 @@
           <w:rPr>
             <w:rFonts w:cs="Cambria"/>
           </w:rPr>
-          <w:t>Additionally, there is File Quality Type which depends on the type of device: PC or phone. In “</w:t>
-        </w:r>
-        <w:proofErr w:type="spellStart"/>
-        <w:r>
-          <w:rPr>
-            <w:rFonts w:cs="Cambria"/>
-          </w:rPr>
-          <w:t>Aganatiq</w:t>
-        </w:r>
-        <w:proofErr w:type="spellEnd"/>
-        <w:r>
-          <w:rPr>
-            <w:rFonts w:cs="Cambria"/>
-          </w:rPr>
-          <w:t>” game, as a quality, we used very low, low, medium, high, very high and ultra-levels, while we use only very low level for phone mode.</w:t>
+          <w:t>Additionally, there is File Quality Type which depends on the type of device: PC or phone. In “Aganatiq” game, as a quality, we used very low, low, medium, high, very high and ultra-levels, while we use only very low level for phone mode.</w:t>
         </w:r>
       </w:ins>
     </w:p>
@@ -2978,63 +2914,7 @@
           <w:rPr>
             <w:rFonts w:cs="Cambria"/>
           </w:rPr>
-          <w:t>There are different types of states in each game and in “</w:t>
-        </w:r>
-        <w:proofErr w:type="spellStart"/>
-        <w:r>
-          <w:rPr>
-            <w:rFonts w:cs="Cambria"/>
-          </w:rPr>
-          <w:t>Aganatiq</w:t>
-        </w:r>
-        <w:proofErr w:type="spellEnd"/>
-        <w:r>
-          <w:rPr>
-            <w:rFonts w:cs="Cambria"/>
-          </w:rPr>
-          <w:t xml:space="preserve">” game you can observe default, damage and destroyed states. In ‘default’ state, </w:t>
-        </w:r>
-        <w:proofErr w:type="gramStart"/>
-        <w:r>
-          <w:rPr>
-            <w:rFonts w:cs="Cambria"/>
-          </w:rPr>
-          <w:t>it can be seen that our</w:t>
-        </w:r>
-        <w:proofErr w:type="gramEnd"/>
-        <w:r>
-          <w:rPr>
-            <w:rFonts w:cs="Cambria"/>
-          </w:rPr>
-          <w:t xml:space="preserve"> main object taxi which is driven by </w:t>
-        </w:r>
-        <w:proofErr w:type="spellStart"/>
-        <w:r>
-          <w:rPr>
-            <w:rFonts w:cs="Cambria"/>
-          </w:rPr>
-          <w:t>Aganatiq</w:t>
-        </w:r>
-        <w:proofErr w:type="spellEnd"/>
-        <w:r>
-          <w:rPr>
-            <w:rFonts w:cs="Cambria"/>
-          </w:rPr>
-          <w:t xml:space="preserve"> move horizontally, in X axis. In ‘damage’ state, life time of main car of “</w:t>
-        </w:r>
-        <w:proofErr w:type="spellStart"/>
-        <w:r>
-          <w:rPr>
-            <w:rFonts w:cs="Cambria"/>
-          </w:rPr>
-          <w:t>Aganatiq</w:t>
-        </w:r>
-        <w:proofErr w:type="spellEnd"/>
-        <w:r>
-          <w:rPr>
-            <w:rFonts w:cs="Cambria"/>
-          </w:rPr>
-          <w:t xml:space="preserve">” decreases in health bar due to the crash or different damages. In ‘destroyed’ state, game finish for some misfortunes and while game finishes new screen comes out which includes ‘try again’ (restart button) and ‘end game’ buttons.  </w:t>
+          <w:t xml:space="preserve">There are different types of states in each game and in “Aganatiq” game you can observe default, damage and destroyed states. In ‘default’ state, it can be seen that our main object taxi which is driven by Aganatiq move horizontally, in X axis. In ‘damage’ state, life time of main car of “Aganatiq” decreases in health bar due to the crash or different damages. In ‘destroyed’ state, game finish for some misfortunes and while game finishes new screen comes out which includes ‘try again’ (restart button) and ‘end game’ buttons.  </w:t>
         </w:r>
       </w:ins>
     </w:p>
@@ -3074,21 +2954,7 @@
           <w:rPr>
             <w:rFonts w:cs="AvalonPlain"/>
           </w:rPr>
-          <w:t>Heads Up Display (HUD) represents the info which appears on the screen while the game is played by user/player. In “AGANATIQ” game, heads up display (</w:t>
-        </w:r>
-        <w:proofErr w:type="spellStart"/>
-        <w:r>
-          <w:rPr>
-            <w:rFonts w:cs="AvalonPlain"/>
-          </w:rPr>
-          <w:t>HuD</w:t>
-        </w:r>
-        <w:proofErr w:type="spellEnd"/>
-        <w:r>
-          <w:rPr>
-            <w:rFonts w:cs="AvalonPlain"/>
-          </w:rPr>
-          <w:t>) includes following sections:</w:t>
+          <w:t>Heads Up Display (HUD) represents the info which appears on the screen while the game is played by user/player. In “AGANATIQ” game, heads up display (HuD) includes following sections:</w:t>
         </w:r>
       </w:ins>
     </w:p>
@@ -3128,21 +2994,7 @@
           <w:rPr>
             <w:rFonts w:cs="Cambria"/>
           </w:rPr>
-          <w:t>States of this game are splash page which shows logo “</w:t>
-        </w:r>
-        <w:proofErr w:type="spellStart"/>
-        <w:r>
-          <w:rPr>
-            <w:rFonts w:cs="Cambria"/>
-          </w:rPr>
-          <w:t>Aganatiq</w:t>
-        </w:r>
-        <w:proofErr w:type="spellEnd"/>
-        <w:r>
-          <w:rPr>
-            <w:rFonts w:cs="Cambria"/>
-          </w:rPr>
-          <w:t>” in initial page, main menu for directory to main game and game play screen.</w:t>
+          <w:t>States of this game are splash page which shows logo “Aganatiq” in initial page, main menu for directory to main game and game play screen.</w:t>
         </w:r>
       </w:ins>
     </w:p>
@@ -3202,35 +3054,14 @@
           <w:rPr>
             <w:rFonts w:cs="Cambria"/>
           </w:rPr>
-          <w:t xml:space="preserve">Type of States in term of Antagonistic elements are following ones: In ‘default’ state, collision with police, mayor and call to </w:t>
-        </w:r>
-        <w:proofErr w:type="spellStart"/>
+          <w:t xml:space="preserve">Type of States in term of Antagonistic elements are following ones: In ‘default’ state, collision with police, mayor and call to Aganatiq can be indicated. Problems in this state can be solved with two options relatively: going to parking lots and paying money. Moreover, in damage state, collision with </w:t>
+        </w:r>
         <w:r>
           <w:rPr>
             <w:rFonts w:cs="Cambria"/>
           </w:rPr>
-          <w:t>Aganatiq</w:t>
-        </w:r>
-        <w:proofErr w:type="spellEnd"/>
-        <w:r>
-          <w:rPr>
-            <w:rFonts w:cs="Cambria"/>
-          </w:rPr>
-          <w:t xml:space="preserve"> can be indicated. Problems in this state can be solved with two options relatively: going to parking lots and paying money. Moreover, in damage state, collision with wrecking ball can be indicated. This ball can damage player (taxi which is driven by ‘</w:t>
-        </w:r>
-        <w:proofErr w:type="spellStart"/>
-        <w:r>
-          <w:rPr>
-            <w:rFonts w:cs="Cambria"/>
-          </w:rPr>
-          <w:t>Aganatiq</w:t>
-        </w:r>
-        <w:proofErr w:type="spellEnd"/>
-        <w:r>
-          <w:rPr>
-            <w:rFonts w:cs="Cambria"/>
-          </w:rPr>
-          <w:t>’) in every hit.</w:t>
+          <w:lastRenderedPageBreak/>
+          <w:t>wrecking ball can be indicated. This ball can damage player (taxi which is driven by ‘Aganatiq’) in every hit.</w:t>
         </w:r>
       </w:ins>
     </w:p>
@@ -3250,22 +3081,7 @@
           <w:rPr>
             <w:rFonts w:cs="Cambria"/>
           </w:rPr>
-          <w:lastRenderedPageBreak/>
-          <w:t>Animation Frames in ‘antagonistic elements’ section are other cars which causes sometimes overlap with main character “</w:t>
-        </w:r>
-        <w:proofErr w:type="spellStart"/>
-        <w:r>
-          <w:rPr>
-            <w:rFonts w:cs="Cambria"/>
-          </w:rPr>
-          <w:t>Aganatiq</w:t>
-        </w:r>
-        <w:proofErr w:type="spellEnd"/>
-        <w:r>
-          <w:rPr>
-            <w:rFonts w:cs="Cambria"/>
-          </w:rPr>
-          <w:t>” ’s car.</w:t>
+          <w:t>Animation Frames in ‘antagonistic elements’ section are other cars which causes sometimes overlap with main character “Aganatiq” ’s car.</w:t>
         </w:r>
       </w:ins>
     </w:p>
@@ -3310,27 +3126,7 @@
           <w:rPr>
             <w:rFonts w:cs="Cambria"/>
           </w:rPr>
-          <w:t>In “</w:t>
-        </w:r>
-        <w:proofErr w:type="spellStart"/>
-        <w:r>
-          <w:rPr>
-            <w:rFonts w:cs="Cambria"/>
-          </w:rPr>
-          <w:t>Aganatiq</w:t>
-        </w:r>
-        <w:proofErr w:type="spellEnd"/>
-        <w:r>
-          <w:rPr>
-            <w:rFonts w:cs="Cambria"/>
-          </w:rPr>
-          <w:t>” game, background as a part of global elements can include background picture which is city view, main buildings of Baku, street lights, objects such as stars, rain, dust and so on.  Additionally, texture of the game is 2D city view and tile is ground.</w:t>
-        </w:r>
-        <w:r>
-          <w:rPr>
-            <w:rFonts w:cs="Cambria"/>
-          </w:rPr>
-          <w:t xml:space="preserve"> </w:t>
+          <w:t xml:space="preserve">In “Aganatiq” game, background as a part of global elements can include background picture which is city view, main buildings of Baku, street lights, objects such as stars, rain, dust and so on.  Additionally, texture of the game is 2D city view and tile is ground. </w:t>
         </w:r>
       </w:ins>
     </w:p>
@@ -3355,7 +3151,10 @@
           <w:rPr>
             <w:rFonts w:cs="Cambria"/>
             <w:rPrChange w:id="194" w:author="Nuru Nurdil" w:date="2018-11-17T01:32:00Z">
-              <w:rPr/>
+              <w:rPr>
+                <w:b w:val="0"/>
+                <w:bCs w:val="0"/>
+              </w:rPr>
             </w:rPrChange>
           </w:rPr>
           <w:t>As mentioned before, Font Type of this game is Arial font.</w:t>
@@ -3631,19 +3430,7 @@
           <w:rPr>
             <w:rFonts w:cs="Cambria"/>
           </w:rPr>
-          <w:delText>Type of States (Default, Damage</w:delText>
-        </w:r>
-        <w:r>
-          <w:rPr>
-            <w:rFonts w:cs="Cambria"/>
-          </w:rPr>
-          <w:delText>,</w:delText>
-        </w:r>
-        <w:r>
-          <w:rPr>
-            <w:rFonts w:cs="Cambria"/>
-          </w:rPr>
-          <w:delText>Destroyed, ect.)</w:delText>
+          <w:delText>Type of States (Default, Damage,Destroyed, ect.)</w:delText>
         </w:r>
         <w:bookmarkStart w:id="234" w:name="_Toc530182011"/>
         <w:bookmarkEnd w:id="234"/>
@@ -3797,19 +3584,7 @@
           <w:rPr>
             <w:rFonts w:cs="Cambria"/>
           </w:rPr>
-          <w:delText>Type of States (Default, Dama</w:delText>
-        </w:r>
-        <w:r>
-          <w:rPr>
-            <w:rFonts w:cs="Cambria"/>
-          </w:rPr>
-          <w:delText>g</w:delText>
-        </w:r>
-        <w:r>
-          <w:rPr>
-            <w:rFonts w:cs="Cambria"/>
-          </w:rPr>
-          <w:delText>, Destroyed, ect.)</w:delText>
+          <w:delText>Type of States (Default, Damag, Destroyed, ect.)</w:delText>
         </w:r>
         <w:bookmarkStart w:id="255" w:name="_Toc530182018"/>
         <w:bookmarkEnd w:id="255"/>
@@ -3987,31 +3762,7 @@
       </w:pPr>
       <w:ins w:id="279" w:author="Nuru Nurdil" w:date="2018-11-17T01:35:00Z">
         <w:r>
-          <w:t xml:space="preserve">File Format Type: Format type of file is mp3, </w:t>
-        </w:r>
-        <w:proofErr w:type="spellStart"/>
-        <w:r>
-          <w:t>waw</w:t>
-        </w:r>
-        <w:proofErr w:type="spellEnd"/>
-        <w:r>
-          <w:t xml:space="preserve">. </w:t>
-        </w:r>
-        <w:proofErr w:type="spellStart"/>
-        <w:r>
-          <w:t>Waw</w:t>
-        </w:r>
-        <w:proofErr w:type="spellEnd"/>
-        <w:r>
-          <w:t xml:space="preserve"> is for recording the voice, i.e. the voice of policeman. Mp3 belongs to music, and there will be famous Azerbaijan singer </w:t>
-        </w:r>
-        <w:proofErr w:type="spellStart"/>
-        <w:r>
-          <w:t>Eyyub’s</w:t>
-        </w:r>
-        <w:proofErr w:type="spellEnd"/>
-        <w:r>
-          <w:t xml:space="preserve"> song as music. Splash screen also include in mp3. </w:t>
+          <w:t xml:space="preserve">File Format Type: Format type of file is mp3, waw. Waw is for recording the voice, i.e. the voice of policeman. Mp3 belongs to music, and there will be famous Azerbaijan singer Eyyub’s song as music. Splash screen also include in mp3. </w:t>
         </w:r>
       </w:ins>
     </w:p>
@@ -4107,15 +3858,7 @@
       </w:pPr>
       <w:ins w:id="291" w:author="Nuru Nurdil" w:date="2018-11-17T01:35:00Z">
         <w:r>
-          <w:t xml:space="preserve">Type of Sound f/x: </w:t>
-        </w:r>
-        <w:proofErr w:type="spellStart"/>
-        <w:r>
-          <w:t>Waw</w:t>
-        </w:r>
-        <w:proofErr w:type="spellEnd"/>
-        <w:r>
-          <w:t xml:space="preserve"> is for recording the voice, i.e. the voice of policeman, the movement voice of ball.</w:t>
+          <w:t>Type of Sound f/x: Waw is for recording the voice, i.e. the voice of policeman, the movement voice of ball.</w:t>
         </w:r>
       </w:ins>
     </w:p>
@@ -4163,15 +3906,7 @@
       </w:pPr>
       <w:ins w:id="297" w:author="Nuru Nurdil" w:date="2018-11-17T01:35:00Z">
         <w:r>
-          <w:t xml:space="preserve">Ambient Music: There will be an ambient music in the background. Music includes in the voice of city and </w:t>
-        </w:r>
-        <w:proofErr w:type="spellStart"/>
-        <w:r>
-          <w:t>Eyyub’s</w:t>
-        </w:r>
-        <w:proofErr w:type="spellEnd"/>
-        <w:r>
-          <w:t xml:space="preserve"> song. </w:t>
+          <w:t xml:space="preserve">Ambient Music: There will be an ambient music in the background. Music includes in the voice of city and Eyyub’s song. </w:t>
         </w:r>
       </w:ins>
     </w:p>
@@ -4677,6 +4412,7 @@
       </w:pPr>
       <w:ins w:id="356" w:author="Nijat Mursali" w:date="2018-10-31T20:15:00Z">
         <w:r>
+          <w:lastRenderedPageBreak/>
           <w:t>O</w:t>
         </w:r>
       </w:ins>
@@ -4703,7 +4439,6 @@
       </w:pPr>
       <w:ins w:id="360" w:author="Nijat Mursali" w:date="2018-10-31T20:16:00Z">
         <w:r>
-          <w:lastRenderedPageBreak/>
           <w:t>O</w:t>
         </w:r>
       </w:ins>
@@ -5262,15 +4997,7 @@
       </w:ins>
       <w:ins w:id="431" w:author="Nijat Mursali" w:date="2018-11-07T18:20:00Z">
         <w:r>
-          <w:t xml:space="preserve">“accelerate” and “brake” buttons while driving the car. We will also add other elements like sirens and lights of the car </w:t>
-        </w:r>
-        <w:proofErr w:type="gramStart"/>
-        <w:r>
-          <w:t>in order to</w:t>
-        </w:r>
-        <w:proofErr w:type="gramEnd"/>
-        <w:r>
-          <w:t xml:space="preserve"> make it look much better and make player enjoy the gameplay. </w:t>
+          <w:t xml:space="preserve">“accelerate” and “brake” buttons while driving the car. We will also add other elements like sirens and lights of the car in order to make it look much better and make player enjoy the gameplay. </w:t>
         </w:r>
       </w:ins>
     </w:p>
@@ -5350,20 +5077,12 @@
       </w:ins>
       <w:ins w:id="440" w:author="Nijat Mursali" w:date="2018-11-07T18:06:00Z">
         <w:r>
-          <w:t xml:space="preserve">that are connected to one point and try to hit our player </w:t>
-        </w:r>
-        <w:proofErr w:type="gramStart"/>
-        <w:r>
-          <w:t xml:space="preserve">in </w:t>
+          <w:t xml:space="preserve">that are connected to one point and try to hit our player in </w:t>
         </w:r>
       </w:ins>
       <w:ins w:id="441" w:author="Nijat Mursali" w:date="2018-11-07T18:07:00Z">
         <w:r>
-          <w:t>order to</w:t>
-        </w:r>
-        <w:proofErr w:type="gramEnd"/>
-        <w:r>
-          <w:t xml:space="preserve"> make difficulties for him</w:t>
+          <w:t>order to make difficulties for him</w:t>
         </w:r>
       </w:ins>
       <w:ins w:id="442" w:author="Nijat Mursali" w:date="2018-11-07T18:12:00Z">
@@ -5381,7 +5100,11 @@
           <w:t xml:space="preserve">int 2D in Unity 5. </w:t>
         </w:r>
         <w:r>
-          <w:t>When the collision happens between car and ball there will be the function which is OnCollisionEnter2D that will de</w:t>
+          <w:t xml:space="preserve">When the collision happens between car and ball there will be the function which is OnCollisionEnter2D </w:t>
+        </w:r>
+        <w:r>
+          <w:lastRenderedPageBreak/>
+          <w:t>that will de</w:t>
         </w:r>
       </w:ins>
       <w:ins w:id="445" w:author="Nijat Mursali" w:date="2018-11-07T18:15:00Z">
@@ -5394,19 +5117,7 @@
       </w:ins>
       <w:ins w:id="446" w:author="Nijat Mursali" w:date="2018-11-07T18:16:00Z">
         <w:r>
-          <w:t xml:space="preserve">ill add </w:t>
-        </w:r>
-        <w:r>
-          <w:lastRenderedPageBreak/>
-          <w:t xml:space="preserve">several AI elements like this </w:t>
-        </w:r>
-        <w:proofErr w:type="gramStart"/>
-        <w:r>
-          <w:t>in order to</w:t>
-        </w:r>
-        <w:proofErr w:type="gramEnd"/>
-        <w:r>
-          <w:t xml:space="preserve"> make the game </w:t>
+          <w:t xml:space="preserve">ill add several AI elements like this in order to make the game </w:t>
         </w:r>
         <w:r>
           <w:t>more beautiful and harder</w:t>
@@ -5445,15 +5156,7 @@
       </w:ins>
       <w:ins w:id="452" w:author="Nijat Mursali" w:date="2018-11-07T18:18:00Z">
         <w:r>
-          <w:t xml:space="preserve">will also use OnCollosionEnter2D method </w:t>
-        </w:r>
-        <w:proofErr w:type="gramStart"/>
-        <w:r>
-          <w:t>in order to</w:t>
-        </w:r>
-        <w:proofErr w:type="gramEnd"/>
-        <w:r>
-          <w:t xml:space="preserve"> detect the collision.</w:t>
+          <w:t>will also use OnCollosionEnter2D method in order to detect the collision.</w:t>
         </w:r>
       </w:ins>
     </w:p>
@@ -5795,15 +5498,12 @@
         <w:rPr>
           <w:ins w:id="493" w:author="Nijat Mursali" w:date="2018-11-07T20:10:00Z"/>
         </w:rPr>
-        <w:pPrChange w:id="494" w:author="Nijat Mursali" w:date="2018-11-14T16:54:00Z">
-          <w:pPr/>
-        </w:pPrChange>
-      </w:pPr>
-      <w:ins w:id="495" w:author="Nijat Mursali" w:date="2018-11-14T16:55:00Z">
+      </w:pPr>
+      <w:ins w:id="494" w:author="Nijat Mursali" w:date="2018-11-14T16:55:00Z">
         <w:r>
           <w:rPr>
             <w:b/>
-            <w:rPrChange w:id="496" w:author="Nijat Mursali" w:date="2018-11-14T16:57:00Z">
+            <w:rPrChange w:id="495" w:author="Nijat Mursali" w:date="2018-11-14T16:57:00Z">
               <w:rPr/>
             </w:rPrChange>
           </w:rPr>
@@ -5813,17 +5513,17 @@
           <w:t xml:space="preserve"> checks if the col</w:t>
         </w:r>
       </w:ins>
-      <w:ins w:id="497" w:author="Nijat Mursali" w:date="2018-11-14T16:56:00Z">
+      <w:ins w:id="496" w:author="Nijat Mursali" w:date="2018-11-14T16:56:00Z">
         <w:r>
           <w:t xml:space="preserve">lision happened or not. If the collision happened the car will get damaged by several objects like ball and other obstacles. We also used this function for our AI which is police officer and if player goes near the police </w:t>
         </w:r>
       </w:ins>
-      <w:ins w:id="498" w:author="Nijat Mursali" w:date="2018-11-14T16:57:00Z">
+      <w:ins w:id="497" w:author="Nijat Mursali" w:date="2018-11-14T16:57:00Z">
         <w:r>
           <w:t xml:space="preserve">the collision will happen and there will be options that pop-up. </w:t>
         </w:r>
       </w:ins>
-      <w:ins w:id="499" w:author="Nijat Mursali" w:date="2018-11-14T16:51:00Z">
+      <w:ins w:id="498" w:author="Nijat Mursali" w:date="2018-11-14T16:51:00Z">
         <w:r>
           <w:t xml:space="preserve"> </w:t>
         </w:r>
@@ -5832,21 +5532,19 @@
     <w:p>
       <w:pPr>
         <w:rPr>
-          <w:ins w:id="500" w:author="Nijat Mursali" w:date="2018-11-14T16:58:00Z"/>
-        </w:rPr>
-      </w:pPr>
-      <w:proofErr w:type="spellStart"/>
-      <w:ins w:id="501" w:author="Nijat Mursali" w:date="2018-11-14T16:58:00Z">
+          <w:ins w:id="499" w:author="Nijat Mursali" w:date="2018-11-14T16:58:00Z"/>
+        </w:rPr>
+      </w:pPr>
+      <w:ins w:id="500" w:author="Nijat Mursali" w:date="2018-11-14T16:58:00Z">
         <w:r>
           <w:rPr>
             <w:b/>
-            <w:rPrChange w:id="502" w:author="Nijat Mursali" w:date="2018-11-14T16:58:00Z">
+            <w:rPrChange w:id="501" w:author="Nijat Mursali" w:date="2018-11-14T16:58:00Z">
               <w:rPr/>
             </w:rPrChange>
           </w:rPr>
           <w:t>LateUpdate</w:t>
         </w:r>
-        <w:proofErr w:type="spellEnd"/>
         <w:r>
           <w:rPr>
             <w:b/>
@@ -5861,18 +5559,10 @@
     <w:p>
       <w:pPr>
         <w:rPr>
-          <w:ins w:id="503" w:author="Nijat Mursali" w:date="2018-11-07T20:10:00Z"/>
-          <w:rPrChange w:id="504" w:author="Nijat Mursali" w:date="2018-11-14T16:59:00Z">
-            <w:rPr>
-              <w:ins w:id="505" w:author="Nijat Mursali" w:date="2018-11-07T20:10:00Z"/>
-            </w:rPr>
-          </w:rPrChange>
-        </w:rPr>
-        <w:pPrChange w:id="506" w:author="Nijat Mursali" w:date="2018-11-14T16:57:00Z">
-          <w:pPr/>
-        </w:pPrChange>
-      </w:pPr>
-      <w:ins w:id="507" w:author="Nijat Mursali" w:date="2018-11-14T16:59:00Z">
+          <w:ins w:id="502" w:author="Nijat Mursali" w:date="2018-11-07T20:10:00Z"/>
+        </w:rPr>
+      </w:pPr>
+      <w:ins w:id="503" w:author="Nijat Mursali" w:date="2018-11-14T16:59:00Z">
         <w:r>
           <w:rPr>
             <w:b/>
@@ -5883,7 +5573,7 @@
           <w:t>function will check if the button is pre</w:t>
         </w:r>
       </w:ins>
-      <w:ins w:id="508" w:author="Nijat Mursali" w:date="2018-11-14T17:00:00Z">
+      <w:ins w:id="504" w:author="Nijat Mursali" w:date="2018-11-14T17:00:00Z">
         <w:r>
           <w:t xml:space="preserve">ssed or not. If the button is pressed on the screen/keyboard, the actions like siren sound and lights will be on. </w:t>
         </w:r>
@@ -5892,26 +5582,19 @@
     <w:p>
       <w:pPr>
         <w:rPr>
-          <w:ins w:id="509" w:author="Nijat Mursali" w:date="2018-11-07T20:10:00Z"/>
-          <w:rPrChange w:id="510" w:author="Nijat Mursali" w:date="2018-11-14T17:01:00Z">
-            <w:rPr>
-              <w:ins w:id="511" w:author="Nijat Mursali" w:date="2018-11-07T20:10:00Z"/>
-            </w:rPr>
-          </w:rPrChange>
-        </w:rPr>
-      </w:pPr>
-      <w:proofErr w:type="spellStart"/>
-      <w:ins w:id="512" w:author="Nijat Mursali" w:date="2018-11-14T17:01:00Z">
+          <w:ins w:id="505" w:author="Nijat Mursali" w:date="2018-11-07T20:10:00Z"/>
+        </w:rPr>
+      </w:pPr>
+      <w:ins w:id="506" w:author="Nijat Mursali" w:date="2018-11-14T17:01:00Z">
         <w:r>
           <w:rPr>
             <w:b/>
-            <w:rPrChange w:id="513" w:author="Nijat Mursali" w:date="2018-11-14T17:01:00Z">
+            <w:rPrChange w:id="507" w:author="Nijat Mursali" w:date="2018-11-14T17:01:00Z">
               <w:rPr/>
             </w:rPrChange>
           </w:rPr>
           <w:t>ClickRestart</w:t>
         </w:r>
-        <w:proofErr w:type="spellEnd"/>
         <w:r>
           <w:rPr>
             <w:b/>
@@ -5922,12 +5605,12 @@
           <w:t xml:space="preserve">function will be used if the player’s health is zero and he </w:t>
         </w:r>
       </w:ins>
-      <w:ins w:id="514" w:author="Nijat Mursali" w:date="2018-11-14T17:02:00Z">
+      <w:ins w:id="508" w:author="Nijat Mursali" w:date="2018-11-14T17:02:00Z">
         <w:r>
           <w:t>wants</w:t>
         </w:r>
       </w:ins>
-      <w:ins w:id="515" w:author="Nijat Mursali" w:date="2018-11-14T17:01:00Z">
+      <w:ins w:id="509" w:author="Nijat Mursali" w:date="2018-11-14T17:01:00Z">
         <w:r>
           <w:t xml:space="preserve"> to restart the game. </w:t>
         </w:r>
@@ -5936,23 +5619,16 @@
     <w:p>
       <w:pPr>
         <w:rPr>
-          <w:ins w:id="516" w:author="Nijat Mursali" w:date="2018-11-07T20:10:00Z"/>
-          <w:rPrChange w:id="517" w:author="Nijat Mursali" w:date="2018-11-14T17:02:00Z">
-            <w:rPr>
-              <w:ins w:id="518" w:author="Nijat Mursali" w:date="2018-11-07T20:10:00Z"/>
-            </w:rPr>
-          </w:rPrChange>
-        </w:rPr>
-      </w:pPr>
-      <w:proofErr w:type="spellStart"/>
-      <w:ins w:id="519" w:author="Nijat Mursali" w:date="2018-11-14T17:02:00Z">
+          <w:ins w:id="510" w:author="Nijat Mursali" w:date="2018-11-07T20:10:00Z"/>
+        </w:rPr>
+      </w:pPr>
+      <w:ins w:id="511" w:author="Nijat Mursali" w:date="2018-11-14T17:02:00Z">
         <w:r>
           <w:rPr>
             <w:b/>
           </w:rPr>
           <w:t>ClickQuit</w:t>
         </w:r>
-        <w:proofErr w:type="spellEnd"/>
         <w:r>
           <w:t xml:space="preserve"> function will be used if the player wants to </w:t>
         </w:r>
@@ -5960,7 +5636,7 @@
           <w:t>quit the g</w:t>
         </w:r>
       </w:ins>
-      <w:ins w:id="520" w:author="Nijat Mursali" w:date="2018-11-14T17:03:00Z">
+      <w:ins w:id="512" w:author="Nijat Mursali" w:date="2018-11-14T17:03:00Z">
         <w:r>
           <w:t>ame.</w:t>
         </w:r>
@@ -5969,7 +5645,63 @@
     <w:p>
       <w:pPr>
         <w:rPr>
-          <w:ins w:id="521" w:author="Nijat Mursali" w:date="2018-11-07T20:10:00Z"/>
+          <w:ins w:id="513" w:author="Nijat Mursali" w:date="2018-11-07T20:10:00Z"/>
+        </w:rPr>
+      </w:pPr>
+    </w:p>
+    <w:p>
+      <w:pPr>
+        <w:rPr>
+          <w:ins w:id="514" w:author="Nuru Nurdil" w:date="2018-11-17T01:35:00Z"/>
+        </w:rPr>
+      </w:pPr>
+    </w:p>
+    <w:p>
+      <w:pPr>
+        <w:rPr>
+          <w:ins w:id="515" w:author="Nuru Nurdil" w:date="2018-11-17T01:35:00Z"/>
+        </w:rPr>
+      </w:pPr>
+    </w:p>
+    <w:p>
+      <w:pPr>
+        <w:rPr>
+          <w:ins w:id="516" w:author="Nuru Nurdil" w:date="2018-11-17T01:35:00Z"/>
+        </w:rPr>
+      </w:pPr>
+    </w:p>
+    <w:p>
+      <w:pPr>
+        <w:rPr>
+          <w:ins w:id="517" w:author="Nuru Nurdil" w:date="2018-11-17T01:35:00Z"/>
+        </w:rPr>
+      </w:pPr>
+    </w:p>
+    <w:p>
+      <w:pPr>
+        <w:rPr>
+          <w:ins w:id="518" w:author="Nuru Nurdil" w:date="2018-11-17T01:35:00Z"/>
+        </w:rPr>
+      </w:pPr>
+    </w:p>
+    <w:p>
+      <w:pPr>
+        <w:rPr>
+          <w:ins w:id="519" w:author="Nuru Nurdil" w:date="2018-11-17T01:35:00Z"/>
+        </w:rPr>
+      </w:pPr>
+    </w:p>
+    <w:p>
+      <w:pPr>
+        <w:rPr>
+          <w:ins w:id="520" w:author="Nuru Nurdil" w:date="2018-11-17T01:35:00Z"/>
+        </w:rPr>
+      </w:pPr>
+    </w:p>
+    <w:p>
+      <w:pPr>
+        <w:rPr>
+          <w:ins w:id="521" w:author="Nuru Nurdil" w:date="2018-11-17T01:35:00Z"/>
         </w:rPr>
       </w:pPr>
     </w:p>
@@ -6008,67 +5740,11 @@
         </w:rPr>
       </w:pPr>
     </w:p>
-    <w:p>
-      <w:pPr>
-        <w:rPr>
-          <w:ins w:id="527" w:author="Nuru Nurdil" w:date="2018-11-17T01:35:00Z"/>
-        </w:rPr>
-      </w:pPr>
-    </w:p>
-    <w:p>
-      <w:pPr>
-        <w:rPr>
-          <w:ins w:id="528" w:author="Nuru Nurdil" w:date="2018-11-17T01:35:00Z"/>
-        </w:rPr>
-      </w:pPr>
-    </w:p>
-    <w:p>
-      <w:pPr>
-        <w:rPr>
-          <w:ins w:id="529" w:author="Nuru Nurdil" w:date="2018-11-17T01:35:00Z"/>
-        </w:rPr>
-      </w:pPr>
-    </w:p>
-    <w:p>
-      <w:pPr>
-        <w:rPr>
-          <w:ins w:id="530" w:author="Nuru Nurdil" w:date="2018-11-17T01:35:00Z"/>
-        </w:rPr>
-      </w:pPr>
-    </w:p>
-    <w:p>
-      <w:pPr>
-        <w:rPr>
-          <w:ins w:id="531" w:author="Nuru Nurdil" w:date="2018-11-17T01:35:00Z"/>
-        </w:rPr>
-      </w:pPr>
-    </w:p>
-    <w:p>
-      <w:pPr>
-        <w:rPr>
-          <w:ins w:id="532" w:author="Nuru Nurdil" w:date="2018-11-17T01:35:00Z"/>
-        </w:rPr>
-      </w:pPr>
-    </w:p>
-    <w:p>
-      <w:pPr>
-        <w:rPr>
-          <w:ins w:id="533" w:author="Nuru Nurdil" w:date="2018-11-17T01:35:00Z"/>
-        </w:rPr>
-      </w:pPr>
-    </w:p>
-    <w:p>
-      <w:pPr>
-        <w:rPr>
-          <w:ins w:id="534" w:author="Nuru Nurdil" w:date="2018-11-17T01:35:00Z"/>
-        </w:rPr>
-      </w:pPr>
-    </w:p>
     <w:p/>
     <w:p>
       <w:pPr>
         <w:rPr>
-          <w:ins w:id="535" w:author="Nijat Mursali" w:date="2018-10-30T19:24:00Z"/>
+          <w:ins w:id="527" w:author="Nijat Mursali" w:date="2018-10-30T19:24:00Z"/>
         </w:rPr>
       </w:pPr>
       <w:r>
@@ -6099,7 +5775,7 @@
       <w:r>
         <w:t xml:space="preserve"> points for including Interaction Matrices</w:t>
       </w:r>
-      <w:ins w:id="536" w:author="Araz Yusubov" w:date="2018-09-18T19:51:00Z">
+      <w:ins w:id="528" w:author="Araz Yusubov" w:date="2018-09-18T19:51:00Z">
         <w:r>
           <w:rPr>
             <w:rStyle w:val="FootnoteReference"/>
@@ -6114,7 +5790,7 @@
     <w:p>
       <w:pPr>
         <w:rPr>
-          <w:ins w:id="549" w:author="Nijat Mursali" w:date="2018-10-30T19:24:00Z"/>
+          <w:ins w:id="541" w:author="Nijat Mursali" w:date="2018-10-30T19:24:00Z"/>
         </w:rPr>
       </w:pPr>
       <w:r>
@@ -6129,10 +5805,10 @@
                   <w:pPr>
                     <w:jc w:val="center"/>
                     <w:rPr>
-                      <w:ins w:id="550" w:author="Nijat Mursali" w:date="2018-10-30T19:28:00Z"/>
+                      <w:ins w:id="542" w:author="Nijat Mursali" w:date="2018-10-30T19:28:00Z"/>
                     </w:rPr>
                   </w:pPr>
-                  <w:ins w:id="551" w:author="Nijat Mursali" w:date="2018-10-30T19:28:00Z">
+                  <w:ins w:id="543" w:author="Nijat Mursali" w:date="2018-10-30T19:28:00Z">
                     <w:r>
                       <w:t>Game</w:t>
                     </w:r>
@@ -6141,15 +5817,15 @@
                 <w:p>
                   <w:pPr>
                     <w:rPr>
-                      <w:ins w:id="552" w:author="Nijat Mursali" w:date="2018-11-07T20:13:00Z"/>
+                      <w:ins w:id="544" w:author="Nijat Mursali" w:date="2018-11-07T20:13:00Z"/>
                     </w:rPr>
                   </w:pPr>
-                  <w:ins w:id="553" w:author="Nijat Mursali" w:date="2018-11-07T20:13:00Z">
+                  <w:ins w:id="545" w:author="Nijat Mursali" w:date="2018-11-07T20:13:00Z">
                     <w:r>
                       <w:t>-</w:t>
                     </w:r>
                   </w:ins>
-                  <w:ins w:id="554" w:author="Nijat Mursali" w:date="2018-11-14T16:53:00Z">
+                  <w:ins w:id="546" w:author="Nijat Mursali" w:date="2018-11-14T16:53:00Z">
                     <w:r>
                       <w:t>Sprite</w:t>
                     </w:r>
@@ -6159,7 +5835,7 @@
                   <w:pPr>
                     <w:jc w:val="both"/>
                     <w:rPr>
-                      <w:ins w:id="555" w:author="Nijat Mursali" w:date="2018-11-14T16:53:00Z"/>
+                      <w:ins w:id="547" w:author="Nijat Mursali" w:date="2018-11-14T16:53:00Z"/>
                     </w:rPr>
                   </w:pPr>
                 </w:p>
@@ -6167,7 +5843,7 @@
                   <w:pPr>
                     <w:jc w:val="both"/>
                     <w:rPr>
-                      <w:ins w:id="556" w:author="Nijat Mursali" w:date="2018-11-14T16:53:00Z"/>
+                      <w:ins w:id="548" w:author="Nijat Mursali" w:date="2018-11-14T16:53:00Z"/>
                     </w:rPr>
                   </w:pPr>
                 </w:p>
@@ -6175,7 +5851,7 @@
                   <w:pPr>
                     <w:jc w:val="both"/>
                     <w:rPr>
-                      <w:ins w:id="557" w:author="Nijat Mursali" w:date="2018-11-14T16:53:00Z"/>
+                      <w:ins w:id="549" w:author="Nijat Mursali" w:date="2018-11-14T16:53:00Z"/>
                     </w:rPr>
                   </w:pPr>
                 </w:p>
@@ -6183,7 +5859,7 @@
                   <w:pPr>
                     <w:jc w:val="both"/>
                     <w:rPr>
-                      <w:ins w:id="558" w:author="Nijat Mursali" w:date="2018-11-14T16:53:00Z"/>
+                      <w:ins w:id="550" w:author="Nijat Mursali" w:date="2018-11-14T16:53:00Z"/>
                     </w:rPr>
                   </w:pPr>
                 </w:p>
@@ -6191,22 +5867,12 @@
                   <w:pPr>
                     <w:jc w:val="both"/>
                   </w:pPr>
-                  <w:ins w:id="559" w:author="Nijat Mursali" w:date="2018-11-07T20:13:00Z">
+                  <w:ins w:id="551" w:author="Nijat Mursali" w:date="2018-11-07T20:13:00Z">
                     <w:r>
                       <w:t>+</w:t>
                     </w:r>
-                    <w:proofErr w:type="spellStart"/>
-                    <w:proofErr w:type="gramStart"/>
                     <w:r>
-                      <w:t>AudioSource</w:t>
-                    </w:r>
-                    <w:proofErr w:type="spellEnd"/>
-                    <w:r>
-                      <w:t>(</w:t>
-                    </w:r>
-                    <w:proofErr w:type="gramEnd"/>
-                    <w:r>
-                      <w:t>)</w:t>
+                      <w:t>AudioSource()</w:t>
                     </w:r>
                   </w:ins>
                 </w:p>
@@ -6215,7 +5881,7 @@
           </v:rect>
         </w:pict>
       </w:r>
-      <w:ins w:id="560" w:author="Nijat Mursali" w:date="2018-10-30T19:29:00Z">
+      <w:ins w:id="552" w:author="Nijat Mursali" w:date="2018-10-30T19:29:00Z">
         <w:r>
           <w:rPr>
             <w:noProof/>
@@ -6228,12 +5894,67 @@
                     <w:pPr>
                       <w:jc w:val="center"/>
                       <w:rPr>
-                        <w:ins w:id="561" w:author="Nijat Mursali" w:date="2018-10-30T19:29:00Z"/>
+                        <w:ins w:id="553" w:author="Nijat Mursali" w:date="2018-10-30T19:29:00Z"/>
                       </w:rPr>
                     </w:pPr>
-                    <w:ins w:id="562" w:author="Nijat Mursali" w:date="2018-10-30T19:30:00Z">
+                    <w:ins w:id="554" w:author="Nijat Mursali" w:date="2018-10-30T19:30:00Z">
                       <w:r>
                         <w:t>Main Menu</w:t>
+                      </w:r>
+                    </w:ins>
+                  </w:p>
+                  <w:p>
+                    <w:pPr>
+                      <w:jc w:val="both"/>
+                      <w:rPr>
+                        <w:ins w:id="555" w:author="Nijat Mursali" w:date="2018-10-30T19:34:00Z"/>
+                      </w:rPr>
+                    </w:pPr>
+                    <w:ins w:id="556" w:author="Nijat Mursali" w:date="2018-10-30T19:29:00Z">
+                      <w:r>
+                        <w:t>-</w:t>
+                      </w:r>
+                    </w:ins>
+                    <w:ins w:id="557" w:author="Nijat Mursali" w:date="2018-11-14T17:05:00Z">
+                      <w:r>
+                        <w:t>Sprite</w:t>
+                      </w:r>
+                    </w:ins>
+                  </w:p>
+                  <w:p>
+                    <w:pPr>
+                      <w:jc w:val="both"/>
+                      <w:rPr>
+                        <w:ins w:id="558" w:author="Nijat Mursali" w:date="2018-10-30T19:34:00Z"/>
+                      </w:rPr>
+                    </w:pPr>
+                  </w:p>
+                  <w:p>
+                    <w:pPr>
+                      <w:jc w:val="both"/>
+                      <w:rPr>
+                        <w:ins w:id="559" w:author="Nijat Mursali" w:date="2018-11-14T17:05:00Z"/>
+                      </w:rPr>
+                    </w:pPr>
+                  </w:p>
+                  <w:p>
+                    <w:pPr>
+                      <w:jc w:val="both"/>
+                      <w:rPr>
+                        <w:ins w:id="560" w:author="Nijat Mursali" w:date="2018-10-30T19:34:00Z"/>
+                      </w:rPr>
+                    </w:pPr>
+                  </w:p>
+                  <w:p>
+                    <w:pPr>
+                      <w:jc w:val="both"/>
+                      <w:rPr>
+                        <w:ins w:id="561" w:author="Nijat Mursali" w:date="2018-10-30T19:34:00Z"/>
+                      </w:rPr>
+                    </w:pPr>
+                    <w:ins w:id="562" w:author="Nijat Mursali" w:date="2018-10-30T19:34:00Z">
+                      <w:r>
+                        <w:t>+PlayGame()</w:t>
                       </w:r>
                     </w:ins>
                   </w:p>
@@ -6244,14 +5965,9 @@
                         <w:ins w:id="563" w:author="Nijat Mursali" w:date="2018-10-30T19:34:00Z"/>
                       </w:rPr>
                     </w:pPr>
-                    <w:ins w:id="564" w:author="Nijat Mursali" w:date="2018-10-30T19:29:00Z">
+                    <w:ins w:id="564" w:author="Nijat Mursali" w:date="2018-10-30T19:34:00Z">
                       <w:r>
-                        <w:t>-</w:t>
-                      </w:r>
-                    </w:ins>
-                    <w:ins w:id="565" w:author="Nijat Mursali" w:date="2018-11-14T17:05:00Z">
-                      <w:r>
-                        <w:t>Sprite</w:t>
+                        <w:t>+Options()</w:t>
                       </w:r>
                     </w:ins>
                   </w:p>
@@ -6259,98 +5975,19 @@
                     <w:pPr>
                       <w:jc w:val="both"/>
                       <w:rPr>
-                        <w:ins w:id="566" w:author="Nijat Mursali" w:date="2018-10-30T19:34:00Z"/>
+                        <w:ins w:id="565" w:author="Nijat Mursali" w:date="2018-10-30T19:34:00Z"/>
                       </w:rPr>
                     </w:pPr>
-                  </w:p>
-                  <w:p>
-                    <w:pPr>
-                      <w:jc w:val="both"/>
-                      <w:rPr>
-                        <w:ins w:id="567" w:author="Nijat Mursali" w:date="2018-11-14T17:05:00Z"/>
-                      </w:rPr>
-                    </w:pPr>
-                  </w:p>
-                  <w:p>
-                    <w:pPr>
-                      <w:jc w:val="both"/>
-                      <w:rPr>
-                        <w:ins w:id="568" w:author="Nijat Mursali" w:date="2018-10-30T19:34:00Z"/>
-                      </w:rPr>
-                    </w:pPr>
-                  </w:p>
-                  <w:p>
-                    <w:pPr>
-                      <w:jc w:val="both"/>
-                      <w:rPr>
-                        <w:ins w:id="569" w:author="Nijat Mursali" w:date="2018-10-30T19:34:00Z"/>
-                      </w:rPr>
-                    </w:pPr>
-                    <w:ins w:id="570" w:author="Nijat Mursali" w:date="2018-10-30T19:34:00Z">
+                    <w:ins w:id="566" w:author="Nijat Mursali" w:date="2018-10-30T19:34:00Z">
                       <w:r>
-                        <w:t>+</w:t>
-                      </w:r>
-                      <w:proofErr w:type="spellStart"/>
-                      <w:proofErr w:type="gramStart"/>
-                      <w:r>
-                        <w:t>PlayGame</w:t>
-                      </w:r>
-                      <w:proofErr w:type="spellEnd"/>
-                      <w:r>
-                        <w:t>(</w:t>
-                      </w:r>
-                      <w:proofErr w:type="gramEnd"/>
-                      <w:r>
-                        <w:t>)</w:t>
+                        <w:t>+Quit()</w:t>
                       </w:r>
                     </w:ins>
                   </w:p>
                   <w:p>
                     <w:pPr>
                       <w:jc w:val="both"/>
-                      <w:rPr>
-                        <w:ins w:id="571" w:author="Nijat Mursali" w:date="2018-10-30T19:34:00Z"/>
-                      </w:rPr>
-                    </w:pPr>
-                    <w:ins w:id="572" w:author="Nijat Mursali" w:date="2018-10-30T19:34:00Z">
-                      <w:r>
-                        <w:t>+</w:t>
-                      </w:r>
-                      <w:proofErr w:type="gramStart"/>
-                      <w:r>
-                        <w:t>Options(</w:t>
-                      </w:r>
-                      <w:proofErr w:type="gramEnd"/>
-                      <w:r>
-                        <w:t>)</w:t>
-                      </w:r>
-                    </w:ins>
-                  </w:p>
-                  <w:p>
-                    <w:pPr>
-                      <w:jc w:val="both"/>
-                      <w:rPr>
-                        <w:ins w:id="573" w:author="Nijat Mursali" w:date="2018-10-30T19:34:00Z"/>
-                      </w:rPr>
-                    </w:pPr>
-                    <w:ins w:id="574" w:author="Nijat Mursali" w:date="2018-10-30T19:34:00Z">
-                      <w:r>
-                        <w:t>+</w:t>
-                      </w:r>
-                      <w:proofErr w:type="gramStart"/>
-                      <w:r>
-                        <w:t>Quit(</w:t>
-                      </w:r>
-                      <w:proofErr w:type="gramEnd"/>
-                      <w:r>
-                        <w:t>)</w:t>
-                      </w:r>
-                    </w:ins>
-                  </w:p>
-                  <w:p>
-                    <w:pPr>
-                      <w:jc w:val="both"/>
-                      <w:pPrChange w:id="575" w:author="Nijat Mursali" w:date="2018-10-30T19:29:00Z">
+                      <w:pPrChange w:id="567" w:author="Nijat Mursali" w:date="2018-10-30T19:29:00Z">
                         <w:pPr/>
                       </w:pPrChange>
                     </w:pPr>
@@ -6373,10 +6010,10 @@
                   <w:pPr>
                     <w:jc w:val="center"/>
                     <w:rPr>
-                      <w:ins w:id="576" w:author="Nijat Mursali" w:date="2018-10-30T19:29:00Z"/>
+                      <w:ins w:id="568" w:author="Nijat Mursali" w:date="2018-10-30T19:29:00Z"/>
                     </w:rPr>
                   </w:pPr>
-                  <w:ins w:id="577" w:author="Nijat Mursali" w:date="2018-10-30T19:29:00Z">
+                  <w:ins w:id="569" w:author="Nijat Mursali" w:date="2018-10-30T19:29:00Z">
                     <w:r>
                       <w:t>Splash Menu</w:t>
                     </w:r>
@@ -6386,10 +6023,10 @@
                   <w:pPr>
                     <w:jc w:val="both"/>
                     <w:rPr>
-                      <w:ins w:id="578" w:author="Nijat Mursali" w:date="2018-11-14T16:53:00Z"/>
+                      <w:ins w:id="570" w:author="Nijat Mursali" w:date="2018-11-14T16:53:00Z"/>
                     </w:rPr>
                   </w:pPr>
-                  <w:ins w:id="579" w:author="Nijat Mursali" w:date="2018-11-14T17:05:00Z">
+                  <w:ins w:id="571" w:author="Nijat Mursali" w:date="2018-11-14T17:05:00Z">
                     <w:r>
                       <w:t>-Sprite</w:t>
                     </w:r>
@@ -6399,7 +6036,7 @@
                   <w:pPr>
                     <w:jc w:val="both"/>
                     <w:rPr>
-                      <w:ins w:id="580" w:author="Nijat Mursali" w:date="2018-11-14T16:53:00Z"/>
+                      <w:ins w:id="572" w:author="Nijat Mursali" w:date="2018-11-14T16:53:00Z"/>
                     </w:rPr>
                   </w:pPr>
                 </w:p>
@@ -6407,7 +6044,7 @@
                   <w:pPr>
                     <w:jc w:val="both"/>
                     <w:rPr>
-                      <w:ins w:id="581" w:author="Nijat Mursali" w:date="2018-11-14T16:53:00Z"/>
+                      <w:ins w:id="573" w:author="Nijat Mursali" w:date="2018-11-14T16:53:00Z"/>
                     </w:rPr>
                   </w:pPr>
                 </w:p>
@@ -6415,7 +6052,7 @@
                   <w:pPr>
                     <w:jc w:val="both"/>
                     <w:rPr>
-                      <w:ins w:id="582" w:author="Nijat Mursali" w:date="2018-11-14T16:53:00Z"/>
+                      <w:ins w:id="574" w:author="Nijat Mursali" w:date="2018-11-14T16:53:00Z"/>
                     </w:rPr>
                   </w:pPr>
                 </w:p>
@@ -6423,51 +6060,25 @@
                   <w:pPr>
                     <w:jc w:val="both"/>
                     <w:rPr>
-                      <w:ins w:id="583" w:author="Nijat Mursali" w:date="2018-10-30T22:50:00Z"/>
+                      <w:ins w:id="575" w:author="Nijat Mursali" w:date="2018-10-30T22:50:00Z"/>
                     </w:rPr>
                   </w:pPr>
-                  <w:ins w:id="584" w:author="Nijat Mursali" w:date="2018-10-30T22:50:00Z">
+                  <w:ins w:id="576" w:author="Nijat Mursali" w:date="2018-10-30T22:50:00Z">
                     <w:r>
-                      <w:t>+</w:t>
-                    </w:r>
-                    <w:proofErr w:type="spellStart"/>
-                    <w:proofErr w:type="gramStart"/>
-                    <w:r>
-                      <w:t>FadeIn</w:t>
-                    </w:r>
-                    <w:proofErr w:type="spellEnd"/>
-                    <w:r>
-                      <w:t>(</w:t>
-                    </w:r>
-                    <w:proofErr w:type="gramEnd"/>
-                    <w:r>
-                      <w:t>)</w:t>
+                      <w:t>+FadeIn()</w:t>
                     </w:r>
                   </w:ins>
                 </w:p>
                 <w:p>
                   <w:pPr>
                     <w:jc w:val="both"/>
-                    <w:pPrChange w:id="585" w:author="Nijat Mursali" w:date="2018-10-30T19:29:00Z">
+                    <w:pPrChange w:id="577" w:author="Nijat Mursali" w:date="2018-10-30T19:29:00Z">
                       <w:pPr/>
                     </w:pPrChange>
                   </w:pPr>
-                  <w:ins w:id="586" w:author="Nijat Mursali" w:date="2018-10-30T22:50:00Z">
+                  <w:ins w:id="578" w:author="Nijat Mursali" w:date="2018-10-30T22:50:00Z">
                     <w:r>
-                      <w:t>+</w:t>
-                    </w:r>
-                    <w:proofErr w:type="spellStart"/>
-                    <w:proofErr w:type="gramStart"/>
-                    <w:r>
-                      <w:t>FadeOut</w:t>
-                    </w:r>
-                    <w:proofErr w:type="spellEnd"/>
-                    <w:r>
-                      <w:t>(</w:t>
-                    </w:r>
-                    <w:proofErr w:type="gramEnd"/>
-                    <w:r>
-                      <w:t>)</w:t>
+                      <w:t>+FadeOut()</w:t>
                     </w:r>
                   </w:ins>
                 </w:p>
@@ -6480,10 +6091,10 @@
     <w:p>
       <w:pPr>
         <w:rPr>
-          <w:ins w:id="587" w:author="Nijat Mursali" w:date="2018-10-30T19:15:00Z"/>
-        </w:rPr>
-      </w:pPr>
-      <w:del w:id="588" w:author="Nijat Mursali" w:date="2018-10-30T19:26:00Z">
+          <w:ins w:id="579" w:author="Nijat Mursali" w:date="2018-10-30T19:15:00Z"/>
+        </w:rPr>
+      </w:pPr>
+      <w:del w:id="580" w:author="Nijat Mursali" w:date="2018-10-30T19:26:00Z">
         <w:r>
           <w:rPr>
             <w:noProof/>
@@ -6501,10 +6112,10 @@
     <w:p>
       <w:pPr>
         <w:rPr>
-          <w:ins w:id="589" w:author="Nijat Mursali" w:date="2018-10-30T19:15:00Z"/>
-        </w:rPr>
-      </w:pPr>
-      <w:del w:id="590" w:author="Nijat Mursali" w:date="2018-10-30T19:24:00Z">
+          <w:ins w:id="581" w:author="Nijat Mursali" w:date="2018-10-30T19:15:00Z"/>
+        </w:rPr>
+      </w:pPr>
+      <w:del w:id="582" w:author="Nijat Mursali" w:date="2018-10-30T19:24:00Z">
         <w:r>
           <w:pict>
             <v:shapetype id="_x0000_t75" coordsize="21600,21600" o:spt="75" o:preferrelative="t" path="m@4@5l@4@11@9@11@9@5xe" filled="f" stroked="f">
@@ -6536,14 +6147,14 @@
     <w:p>
       <w:pPr>
         <w:rPr>
-          <w:ins w:id="591" w:author="Nijat Mursali" w:date="2018-10-30T19:28:00Z"/>
-        </w:rPr>
-      </w:pPr>
-    </w:p>
-    <w:p>
-      <w:pPr>
-        <w:rPr>
-          <w:ins w:id="592" w:author="Nijat Mursali" w:date="2018-10-30T19:28:00Z"/>
+          <w:ins w:id="583" w:author="Nijat Mursali" w:date="2018-10-30T19:28:00Z"/>
+        </w:rPr>
+      </w:pPr>
+    </w:p>
+    <w:p>
+      <w:pPr>
+        <w:rPr>
+          <w:ins w:id="584" w:author="Nijat Mursali" w:date="2018-10-30T19:28:00Z"/>
         </w:rPr>
       </w:pPr>
       <w:r>
@@ -6574,10 +6185,10 @@
     <w:p>
       <w:pPr>
         <w:rPr>
-          <w:ins w:id="593" w:author="Nijat Mursali" w:date="2018-10-30T19:28:00Z"/>
-        </w:rPr>
-      </w:pPr>
-      <w:ins w:id="594" w:author="Nijat Mursali" w:date="2018-11-14T17:05:00Z">
+          <w:ins w:id="585" w:author="Nijat Mursali" w:date="2018-10-30T19:28:00Z"/>
+        </w:rPr>
+      </w:pPr>
+      <w:ins w:id="586" w:author="Nijat Mursali" w:date="2018-11-14T17:05:00Z">
         <w:r>
           <w:rPr>
             <w:noProof/>
@@ -6599,10 +6210,10 @@
     <w:p>
       <w:pPr>
         <w:rPr>
-          <w:ins w:id="595" w:author="Nijat Mursali" w:date="2018-10-30T19:28:00Z"/>
-        </w:rPr>
-      </w:pPr>
-      <w:ins w:id="596" w:author="Nijat Mursali" w:date="2018-11-14T17:05:00Z">
+          <w:ins w:id="587" w:author="Nijat Mursali" w:date="2018-10-30T19:28:00Z"/>
+        </w:rPr>
+      </w:pPr>
+      <w:ins w:id="588" w:author="Nijat Mursali" w:date="2018-11-14T17:05:00Z">
         <w:r>
           <w:rPr>
             <w:noProof/>
@@ -6616,7 +6227,7 @@
     <w:p>
       <w:pPr>
         <w:rPr>
-          <w:ins w:id="597" w:author="Nijat Mursali" w:date="2018-10-30T19:28:00Z"/>
+          <w:ins w:id="589" w:author="Nijat Mursali" w:date="2018-10-30T19:28:00Z"/>
         </w:rPr>
       </w:pPr>
       <w:r>
@@ -6629,7 +6240,7 @@
           </v:shape>
         </w:pict>
       </w:r>
-      <w:ins w:id="598" w:author="Nijat Mursali" w:date="2018-11-07T20:11:00Z">
+      <w:ins w:id="590" w:author="Nijat Mursali" w:date="2018-11-07T20:11:00Z">
         <w:r>
           <w:rPr>
             <w:noProof/>
@@ -6641,7 +6252,7 @@
           </w:pict>
         </w:r>
       </w:ins>
-      <w:del w:id="599" w:author="Nijat Mursali" w:date="2018-11-07T20:11:00Z">
+      <w:del w:id="591" w:author="Nijat Mursali" w:date="2018-11-07T20:11:00Z">
         <w:r>
           <w:rPr>
             <w:noProof/>
@@ -6657,7 +6268,7 @@
     <w:p>
       <w:pPr>
         <w:rPr>
-          <w:ins w:id="600" w:author="Nijat Mursali" w:date="2018-10-30T19:28:00Z"/>
+          <w:ins w:id="592" w:author="Nijat Mursali" w:date="2018-10-30T19:28:00Z"/>
         </w:rPr>
       </w:pPr>
       <w:r>
@@ -6670,7 +6281,7 @@
           </v:shape>
         </w:pict>
       </w:r>
-      <w:del w:id="601" w:author="Nijat Mursali" w:date="2018-10-30T23:01:00Z">
+      <w:del w:id="593" w:author="Nijat Mursali" w:date="2018-10-30T23:01:00Z">
         <w:r>
           <w:rPr>
             <w:noProof/>
@@ -6686,17 +6297,17 @@
     <w:p>
       <w:pPr>
         <w:rPr>
-          <w:ins w:id="602" w:author="Nijat Mursali" w:date="2018-10-30T19:28:00Z"/>
-        </w:rPr>
-      </w:pPr>
-    </w:p>
-    <w:p>
-      <w:pPr>
-        <w:rPr>
-          <w:ins w:id="603" w:author="Nijat Mursali" w:date="2018-10-30T19:28:00Z"/>
-        </w:rPr>
-      </w:pPr>
-      <w:ins w:id="604" w:author="Nijat Mursali" w:date="2018-10-30T23:01:00Z">
+          <w:ins w:id="594" w:author="Nijat Mursali" w:date="2018-10-30T19:28:00Z"/>
+        </w:rPr>
+      </w:pPr>
+    </w:p>
+    <w:p>
+      <w:pPr>
+        <w:rPr>
+          <w:ins w:id="595" w:author="Nijat Mursali" w:date="2018-10-30T19:28:00Z"/>
+        </w:rPr>
+      </w:pPr>
+      <w:ins w:id="596" w:author="Nijat Mursali" w:date="2018-10-30T23:01:00Z">
         <w:r>
           <w:rPr>
             <w:noProof/>
@@ -6709,35 +6320,33 @@
                     <w:pPr>
                       <w:jc w:val="center"/>
                       <w:rPr>
-                        <w:ins w:id="605" w:author="Nijat Mursali" w:date="2018-10-30T19:29:00Z"/>
+                        <w:ins w:id="597" w:author="Nijat Mursali" w:date="2018-10-30T19:29:00Z"/>
                       </w:rPr>
                     </w:pPr>
-                    <w:proofErr w:type="spellStart"/>
-                    <w:ins w:id="606" w:author="Nijat Mursali" w:date="2018-10-30T23:01:00Z">
+                    <w:ins w:id="598" w:author="Nijat Mursali" w:date="2018-10-30T23:01:00Z">
                       <w:r>
                         <w:t>GlobalE</w:t>
                       </w:r>
                     </w:ins>
-                    <w:ins w:id="607" w:author="Nijat Mursali" w:date="2018-10-30T23:02:00Z">
+                    <w:ins w:id="599" w:author="Nijat Mursali" w:date="2018-10-30T23:02:00Z">
                       <w:r>
                         <w:t>lements</w:t>
                       </w:r>
                     </w:ins>
-                    <w:proofErr w:type="spellEnd"/>
                   </w:p>
                   <w:p>
                     <w:pPr>
                       <w:jc w:val="both"/>
                       <w:rPr>
-                        <w:ins w:id="608" w:author="Nijat Mursali" w:date="2018-10-30T22:58:00Z"/>
+                        <w:ins w:id="600" w:author="Nijat Mursali" w:date="2018-10-30T22:58:00Z"/>
                       </w:rPr>
                     </w:pPr>
-                    <w:ins w:id="609" w:author="Nijat Mursali" w:date="2018-10-30T19:29:00Z">
+                    <w:ins w:id="601" w:author="Nijat Mursali" w:date="2018-10-30T19:29:00Z">
                       <w:r>
                         <w:t>-</w:t>
                       </w:r>
                     </w:ins>
-                    <w:ins w:id="610" w:author="Nijat Mursali" w:date="2018-11-07T18:21:00Z">
+                    <w:ins w:id="602" w:author="Nijat Mursali" w:date="2018-11-07T18:21:00Z">
                       <w:r>
                         <w:t>Sprite</w:t>
                       </w:r>
@@ -6747,10 +6356,10 @@
                     <w:pPr>
                       <w:jc w:val="both"/>
                       <w:rPr>
-                        <w:ins w:id="611" w:author="Nijat Mursali" w:date="2018-10-30T22:58:00Z"/>
+                        <w:ins w:id="603" w:author="Nijat Mursali" w:date="2018-10-30T22:58:00Z"/>
                       </w:rPr>
                     </w:pPr>
-                    <w:ins w:id="612" w:author="Nijat Mursali" w:date="2018-11-14T16:52:00Z">
+                    <w:ins w:id="604" w:author="Nijat Mursali" w:date="2018-11-14T16:52:00Z">
                       <w:r>
                         <w:t xml:space="preserve">-Lights </w:t>
                       </w:r>
@@ -6759,18 +6368,16 @@
                   <w:p>
                     <w:pPr>
                       <w:jc w:val="both"/>
-                      <w:pPrChange w:id="613" w:author="Nijat Mursali" w:date="2018-10-30T19:29:00Z">
+                      <w:pPrChange w:id="605" w:author="Nijat Mursali" w:date="2018-10-30T19:29:00Z">
                         <w:pPr/>
                       </w:pPrChange>
                     </w:pPr>
-                    <w:ins w:id="614" w:author="Nijat Mursali" w:date="2018-10-30T22:58:00Z">
+                    <w:ins w:id="606" w:author="Nijat Mursali" w:date="2018-10-30T22:58:00Z">
                       <w:r>
                         <w:t>+</w:t>
                       </w:r>
                     </w:ins>
-                    <w:proofErr w:type="spellStart"/>
-                    <w:proofErr w:type="gramStart"/>
-                    <w:ins w:id="615" w:author="Nijat Mursali" w:date="2018-10-30T23:02:00Z">
+                    <w:ins w:id="607" w:author="Nijat Mursali" w:date="2018-10-30T23:02:00Z">
                       <w:r>
                         <w:t>Audio</w:t>
                       </w:r>
@@ -6778,14 +6385,9 @@
                         <w:t>Source</w:t>
                       </w:r>
                     </w:ins>
-                    <w:proofErr w:type="spellEnd"/>
-                    <w:ins w:id="616" w:author="Nijat Mursali" w:date="2018-10-30T22:58:00Z">
+                    <w:ins w:id="608" w:author="Nijat Mursali" w:date="2018-10-30T22:58:00Z">
                       <w:r>
-                        <w:t>(</w:t>
-                      </w:r>
-                      <w:proofErr w:type="gramEnd"/>
-                      <w:r>
-                        <w:t>)</w:t>
+                        <w:t>()</w:t>
                       </w:r>
                     </w:ins>
                   </w:p>
@@ -6795,13 +6397,78 @@
           </w:pict>
         </w:r>
       </w:ins>
-      <w:ins w:id="617" w:author="Nijat Mursali" w:date="2018-10-30T19:31:00Z">
+      <w:ins w:id="609" w:author="Nijat Mursali" w:date="2018-10-30T19:31:00Z">
         <w:r>
           <w:rPr>
             <w:noProof/>
           </w:rPr>
           <w:pict>
             <v:rect id="_x0000_s1042" style="position:absolute;margin-left:186.3pt;margin-top:12.6pt;width:120.45pt;height:68.45pt;z-index:7">
+              <v:textbox>
+                <w:txbxContent>
+                  <w:p>
+                    <w:pPr>
+                      <w:jc w:val="center"/>
+                      <w:rPr>
+                        <w:ins w:id="610" w:author="Nijat Mursali" w:date="2018-10-30T19:29:00Z"/>
+                      </w:rPr>
+                    </w:pPr>
+                    <w:ins w:id="611" w:author="Nijat Mursali" w:date="2018-10-30T19:31:00Z">
+                      <w:r>
+                        <w:t>AI</w:t>
+                      </w:r>
+                    </w:ins>
+                  </w:p>
+                  <w:p>
+                    <w:pPr>
+                      <w:jc w:val="both"/>
+                      <w:rPr>
+                        <w:ins w:id="612" w:author="Nijat Mursali" w:date="2018-10-30T22:58:00Z"/>
+                      </w:rPr>
+                    </w:pPr>
+                    <w:ins w:id="613" w:author="Nijat Mursali" w:date="2018-10-30T19:29:00Z">
+                      <w:r>
+                        <w:t>-</w:t>
+                      </w:r>
+                    </w:ins>
+                    <w:ins w:id="614" w:author="Nijat Mursali" w:date="2018-11-07T18:21:00Z">
+                      <w:r>
+                        <w:t xml:space="preserve">Sprite </w:t>
+                      </w:r>
+                    </w:ins>
+                  </w:p>
+                  <w:p>
+                    <w:pPr>
+                      <w:jc w:val="both"/>
+                      <w:rPr>
+                        <w:ins w:id="615" w:author="Nijat Mursali" w:date="2018-10-30T22:58:00Z"/>
+                      </w:rPr>
+                    </w:pPr>
+                  </w:p>
+                  <w:p>
+                    <w:pPr>
+                      <w:jc w:val="both"/>
+                      <w:pPrChange w:id="616" w:author="Nijat Mursali" w:date="2018-10-30T19:29:00Z">
+                        <w:pPr/>
+                      </w:pPrChange>
+                    </w:pPr>
+                    <w:ins w:id="617" w:author="Nijat Mursali" w:date="2018-10-30T22:58:00Z">
+                      <w:r>
+                        <w:t>+OnCollisionEnter()</w:t>
+                      </w:r>
+                    </w:ins>
+                  </w:p>
+                </w:txbxContent>
+              </v:textbox>
+            </v:rect>
+          </w:pict>
+        </w:r>
+        <w:r>
+          <w:rPr>
+            <w:noProof/>
+          </w:rPr>
+          <w:pict>
+            <v:rect id="_x0000_s1040" style="position:absolute;margin-left:56.15pt;margin-top:10.65pt;width:105.1pt;height:92.2pt;z-index:5">
               <v:textbox>
                 <w:txbxContent>
                   <w:p>
@@ -6813,7 +6480,7 @@
                     </w:pPr>
                     <w:ins w:id="619" w:author="Nijat Mursali" w:date="2018-10-30T19:31:00Z">
                       <w:r>
-                        <w:t>AI</w:t>
+                        <w:t>Player</w:t>
                       </w:r>
                     </w:ins>
                   </w:p>
@@ -6831,7 +6498,7 @@
                     </w:ins>
                     <w:ins w:id="622" w:author="Nijat Mursali" w:date="2018-11-07T18:21:00Z">
                       <w:r>
-                        <w:t xml:space="preserve">Sprite </w:t>
+                        <w:t>Sprite</w:t>
                       </w:r>
                     </w:ins>
                   </w:p>
@@ -6846,26 +6513,49 @@
                   <w:p>
                     <w:pPr>
                       <w:jc w:val="both"/>
-                      <w:pPrChange w:id="624" w:author="Nijat Mursali" w:date="2018-10-30T19:29:00Z">
+                      <w:rPr>
+                        <w:ins w:id="624" w:author="Nijat Mursali" w:date="2018-10-30T22:58:00Z"/>
+                      </w:rPr>
+                    </w:pPr>
+                    <w:ins w:id="625" w:author="Nijat Mursali" w:date="2018-11-07T18:22:00Z">
+                      <w:r>
+                        <w:t>+Lights()</w:t>
+                      </w:r>
+                    </w:ins>
+                  </w:p>
+                  <w:p>
+                    <w:pPr>
+                      <w:jc w:val="both"/>
+                      <w:rPr>
+                        <w:ins w:id="626" w:author="Nijat Mursali" w:date="2018-10-30T22:58:00Z"/>
+                      </w:rPr>
+                    </w:pPr>
+                    <w:ins w:id="627" w:author="Nijat Mursali" w:date="2018-10-30T22:58:00Z">
+                      <w:r>
+                        <w:t>+Move()</w:t>
+                      </w:r>
+                    </w:ins>
+                  </w:p>
+                  <w:p>
+                    <w:pPr>
+                      <w:jc w:val="both"/>
+                      <w:pPrChange w:id="628" w:author="Nijat Mursali" w:date="2018-10-30T19:29:00Z">
                         <w:pPr/>
                       </w:pPrChange>
                     </w:pPr>
-                    <w:ins w:id="625" w:author="Nijat Mursali" w:date="2018-10-30T22:58:00Z">
+                    <w:ins w:id="629" w:author="Nijat Mursali" w:date="2018-10-30T22:58:00Z">
                       <w:r>
                         <w:t>+</w:t>
                       </w:r>
-                      <w:proofErr w:type="spellStart"/>
-                      <w:proofErr w:type="gramStart"/>
+                    </w:ins>
+                    <w:ins w:id="630" w:author="Nijat Mursali" w:date="2018-11-07T18:21:00Z">
                       <w:r>
-                        <w:t>OnCollisionEnter</w:t>
+                        <w:t>Siren</w:t>
                       </w:r>
-                      <w:proofErr w:type="spellEnd"/>
+                    </w:ins>
+                    <w:ins w:id="631" w:author="Nijat Mursali" w:date="2018-11-07T18:22:00Z">
                       <w:r>
-                        <w:t>(</w:t>
-                      </w:r>
-                      <w:proofErr w:type="gramEnd"/>
-                      <w:r>
-                        <w:t>)</w:t>
+                        <w:t>()</w:t>
                       </w:r>
                     </w:ins>
                   </w:p>
@@ -6874,151 +6564,29 @@
             </v:rect>
           </w:pict>
         </w:r>
-        <w:r>
-          <w:rPr>
-            <w:noProof/>
-          </w:rPr>
-          <w:pict>
-            <v:rect id="_x0000_s1040" style="position:absolute;margin-left:56.15pt;margin-top:10.65pt;width:105.1pt;height:92.2pt;z-index:5">
-              <v:textbox>
-                <w:txbxContent>
-                  <w:p>
-                    <w:pPr>
-                      <w:jc w:val="center"/>
-                      <w:rPr>
-                        <w:ins w:id="626" w:author="Nijat Mursali" w:date="2018-10-30T19:29:00Z"/>
-                      </w:rPr>
-                    </w:pPr>
-                    <w:ins w:id="627" w:author="Nijat Mursali" w:date="2018-10-30T19:31:00Z">
-                      <w:r>
-                        <w:t>Player</w:t>
-                      </w:r>
-                    </w:ins>
-                  </w:p>
-                  <w:p>
-                    <w:pPr>
-                      <w:jc w:val="both"/>
-                      <w:rPr>
-                        <w:ins w:id="628" w:author="Nijat Mursali" w:date="2018-10-30T22:58:00Z"/>
-                      </w:rPr>
-                    </w:pPr>
-                    <w:ins w:id="629" w:author="Nijat Mursali" w:date="2018-10-30T19:29:00Z">
-                      <w:r>
-                        <w:t>-</w:t>
-                      </w:r>
-                    </w:ins>
-                    <w:ins w:id="630" w:author="Nijat Mursali" w:date="2018-11-07T18:21:00Z">
-                      <w:r>
-                        <w:t>Sprite</w:t>
-                      </w:r>
-                    </w:ins>
-                  </w:p>
-                  <w:p>
-                    <w:pPr>
-                      <w:jc w:val="both"/>
-                      <w:rPr>
-                        <w:ins w:id="631" w:author="Nijat Mursali" w:date="2018-10-30T22:58:00Z"/>
-                      </w:rPr>
-                    </w:pPr>
-                  </w:p>
-                  <w:p>
-                    <w:pPr>
-                      <w:jc w:val="both"/>
-                      <w:rPr>
-                        <w:ins w:id="632" w:author="Nijat Mursali" w:date="2018-10-30T22:58:00Z"/>
-                      </w:rPr>
-                    </w:pPr>
-                    <w:ins w:id="633" w:author="Nijat Mursali" w:date="2018-11-07T18:22:00Z">
-                      <w:r>
-                        <w:t>+</w:t>
-                      </w:r>
-                      <w:proofErr w:type="gramStart"/>
-                      <w:r>
-                        <w:t>Lights(</w:t>
-                      </w:r>
-                      <w:proofErr w:type="gramEnd"/>
-                      <w:r>
-                        <w:t>)</w:t>
-                      </w:r>
-                    </w:ins>
-                  </w:p>
-                  <w:p>
-                    <w:pPr>
-                      <w:jc w:val="both"/>
-                      <w:rPr>
-                        <w:ins w:id="634" w:author="Nijat Mursali" w:date="2018-10-30T22:58:00Z"/>
-                      </w:rPr>
-                    </w:pPr>
-                    <w:ins w:id="635" w:author="Nijat Mursali" w:date="2018-10-30T22:58:00Z">
-                      <w:r>
-                        <w:t>+</w:t>
-                      </w:r>
-                      <w:proofErr w:type="gramStart"/>
-                      <w:r>
-                        <w:t>Move(</w:t>
-                      </w:r>
-                      <w:proofErr w:type="gramEnd"/>
-                      <w:r>
-                        <w:t>)</w:t>
-                      </w:r>
-                    </w:ins>
-                  </w:p>
-                  <w:p>
-                    <w:pPr>
-                      <w:jc w:val="both"/>
-                      <w:pPrChange w:id="636" w:author="Nijat Mursali" w:date="2018-10-30T19:29:00Z">
-                        <w:pPr/>
-                      </w:pPrChange>
-                    </w:pPr>
-                    <w:ins w:id="637" w:author="Nijat Mursali" w:date="2018-10-30T22:58:00Z">
-                      <w:r>
-                        <w:t>+</w:t>
-                      </w:r>
-                    </w:ins>
-                    <w:proofErr w:type="gramStart"/>
-                    <w:ins w:id="638" w:author="Nijat Mursali" w:date="2018-11-07T18:21:00Z">
-                      <w:r>
-                        <w:t>Siren</w:t>
-                      </w:r>
-                    </w:ins>
-                    <w:ins w:id="639" w:author="Nijat Mursali" w:date="2018-11-07T18:22:00Z">
-                      <w:r>
-                        <w:t>(</w:t>
-                      </w:r>
-                      <w:proofErr w:type="gramEnd"/>
-                      <w:r>
-                        <w:t>)</w:t>
-                      </w:r>
-                    </w:ins>
-                  </w:p>
-                </w:txbxContent>
-              </v:textbox>
-            </v:rect>
-          </w:pict>
-        </w:r>
-      </w:ins>
-    </w:p>
-    <w:p>
-      <w:pPr>
-        <w:rPr>
-          <w:ins w:id="640" w:author="Nijat Mursali" w:date="2018-10-30T19:28:00Z"/>
-        </w:rPr>
-      </w:pPr>
-    </w:p>
-    <w:p>
-      <w:pPr>
-        <w:rPr>
-          <w:ins w:id="641" w:author="Nijat Mursali" w:date="2018-10-30T23:02:00Z"/>
-        </w:rPr>
-      </w:pPr>
-    </w:p>
-    <w:p>
-      <w:pPr>
-        <w:rPr>
-          <w:ins w:id="642" w:author="Nijat Mursali" w:date="2018-10-30T23:02:00Z"/>
-        </w:rPr>
-      </w:pPr>
-      <w:ins w:id="643" w:author="Nijat Mursali" w:date="2018-11-14T17:06:00Z">
+      </w:ins>
+    </w:p>
+    <w:p>
+      <w:pPr>
+        <w:rPr>
+          <w:ins w:id="632" w:author="Nijat Mursali" w:date="2018-10-30T19:28:00Z"/>
+        </w:rPr>
+      </w:pPr>
+    </w:p>
+    <w:p>
+      <w:pPr>
+        <w:rPr>
+          <w:ins w:id="633" w:author="Nijat Mursali" w:date="2018-10-30T23:02:00Z"/>
+        </w:rPr>
+      </w:pPr>
+    </w:p>
+    <w:p>
+      <w:pPr>
+        <w:rPr>
+          <w:ins w:id="634" w:author="Nijat Mursali" w:date="2018-10-30T23:02:00Z"/>
+        </w:rPr>
+      </w:pPr>
+      <w:ins w:id="635" w:author="Nijat Mursali" w:date="2018-11-14T17:06:00Z">
         <w:r>
           <w:rPr>
             <w:noProof/>
@@ -7032,10 +6600,10 @@
     <w:p>
       <w:pPr>
         <w:rPr>
-          <w:ins w:id="644" w:author="Nijat Mursali" w:date="2018-10-30T23:02:00Z"/>
-        </w:rPr>
-      </w:pPr>
-      <w:ins w:id="645" w:author="Nijat Mursali" w:date="2018-11-14T17:06:00Z">
+          <w:ins w:id="636" w:author="Nijat Mursali" w:date="2018-10-30T23:02:00Z"/>
+        </w:rPr>
+      </w:pPr>
+      <w:ins w:id="637" w:author="Nijat Mursali" w:date="2018-11-14T17:06:00Z">
         <w:r>
           <w:rPr>
             <w:noProof/>
@@ -7045,7 +6613,7 @@
           </w:pict>
         </w:r>
       </w:ins>
-      <w:ins w:id="646" w:author="Nijat Mursali" w:date="2018-11-14T17:05:00Z">
+      <w:ins w:id="638" w:author="Nijat Mursali" w:date="2018-11-14T17:05:00Z">
         <w:r>
           <w:rPr>
             <w:noProof/>
@@ -7059,7 +6627,7 @@
     <w:p>
       <w:pPr>
         <w:rPr>
-          <w:ins w:id="647" w:author="Nijat Mursali" w:date="2018-10-30T23:02:00Z"/>
+          <w:ins w:id="639" w:author="Nijat Mursali" w:date="2018-10-30T23:02:00Z"/>
         </w:rPr>
       </w:pPr>
       <w:r>
@@ -7096,17 +6664,17 @@
     <w:p>
       <w:pPr>
         <w:rPr>
-          <w:ins w:id="648" w:author="Nijat Mursali" w:date="2018-10-30T23:02:00Z"/>
-        </w:rPr>
-      </w:pPr>
-    </w:p>
-    <w:p>
-      <w:pPr>
-        <w:rPr>
-          <w:ins w:id="649" w:author="Nijat Mursali" w:date="2018-10-30T23:02:00Z"/>
-        </w:rPr>
-      </w:pPr>
-      <w:ins w:id="650" w:author="Nijat Mursali" w:date="2018-10-30T23:03:00Z">
+          <w:ins w:id="640" w:author="Nijat Mursali" w:date="2018-10-30T23:02:00Z"/>
+        </w:rPr>
+      </w:pPr>
+    </w:p>
+    <w:p>
+      <w:pPr>
+        <w:rPr>
+          <w:ins w:id="641" w:author="Nijat Mursali" w:date="2018-10-30T23:02:00Z"/>
+        </w:rPr>
+      </w:pPr>
+      <w:ins w:id="642" w:author="Nijat Mursali" w:date="2018-10-30T23:03:00Z">
         <w:r>
           <w:rPr>
             <w:noProof/>
@@ -7119,25 +6687,23 @@
                     <w:pPr>
                       <w:jc w:val="center"/>
                       <w:rPr>
-                        <w:ins w:id="651" w:author="Nijat Mursali" w:date="2018-10-30T23:07:00Z"/>
+                        <w:ins w:id="643" w:author="Nijat Mursali" w:date="2018-10-30T23:07:00Z"/>
                       </w:rPr>
                     </w:pPr>
-                    <w:proofErr w:type="spellStart"/>
-                    <w:ins w:id="652" w:author="Nijat Mursali" w:date="2018-10-30T23:05:00Z">
+                    <w:ins w:id="644" w:author="Nijat Mursali" w:date="2018-10-30T23:05:00Z">
                       <w:r>
                         <w:t>StreetLights</w:t>
                       </w:r>
                     </w:ins>
-                    <w:proofErr w:type="spellEnd"/>
                   </w:p>
                   <w:p>
                     <w:pPr>
                       <w:jc w:val="both"/>
                       <w:rPr>
-                        <w:ins w:id="653" w:author="Nijat Mursali" w:date="2018-10-30T22:58:00Z"/>
+                        <w:ins w:id="645" w:author="Nijat Mursali" w:date="2018-10-30T22:58:00Z"/>
                       </w:rPr>
                     </w:pPr>
-                    <w:ins w:id="654" w:author="Nijat Mursali" w:date="2018-11-14T16:53:00Z">
+                    <w:ins w:id="646" w:author="Nijat Mursali" w:date="2018-11-14T16:53:00Z">
                       <w:r>
                         <w:t>-Collider</w:t>
                       </w:r>
@@ -7147,33 +6713,20 @@
                     <w:pPr>
                       <w:jc w:val="both"/>
                       <w:rPr>
-                        <w:ins w:id="655" w:author="Nijat Mursali" w:date="2018-11-14T16:53:00Z"/>
+                        <w:ins w:id="647" w:author="Nijat Mursali" w:date="2018-11-14T16:53:00Z"/>
                       </w:rPr>
                     </w:pPr>
                   </w:p>
                   <w:p>
                     <w:pPr>
                       <w:jc w:val="both"/>
-                      <w:pPrChange w:id="656" w:author="Nijat Mursali" w:date="2018-10-30T19:29:00Z">
+                      <w:pPrChange w:id="648" w:author="Nijat Mursali" w:date="2018-10-30T19:29:00Z">
                         <w:pPr/>
                       </w:pPrChange>
                     </w:pPr>
-                    <w:ins w:id="657" w:author="Nijat Mursali" w:date="2018-10-30T22:58:00Z">
+                    <w:ins w:id="649" w:author="Nijat Mursali" w:date="2018-10-30T22:58:00Z">
                       <w:r>
-                        <w:t>+</w:t>
-                      </w:r>
-                      <w:proofErr w:type="spellStart"/>
-                      <w:proofErr w:type="gramStart"/>
-                      <w:r>
-                        <w:t>OnCollisionEnter</w:t>
-                      </w:r>
-                      <w:proofErr w:type="spellEnd"/>
-                      <w:r>
-                        <w:t>(</w:t>
-                      </w:r>
-                      <w:proofErr w:type="gramEnd"/>
-                      <w:r>
-                        <w:t>)</w:t>
+                        <w:t>+OnCollisionEnter()</w:t>
                       </w:r>
                     </w:ins>
                   </w:p>
@@ -7194,10 +6747,10 @@
                     <w:pPr>
                       <w:jc w:val="center"/>
                       <w:rPr>
-                        <w:ins w:id="658" w:author="Nijat Mursali" w:date="2018-10-30T19:29:00Z"/>
+                        <w:ins w:id="650" w:author="Nijat Mursali" w:date="2018-10-30T19:29:00Z"/>
                       </w:rPr>
                     </w:pPr>
-                    <w:ins w:id="659" w:author="Nijat Mursali" w:date="2018-10-30T23:03:00Z">
+                    <w:ins w:id="651" w:author="Nijat Mursali" w:date="2018-10-30T23:03:00Z">
                       <w:r>
                         <w:t>Buildings</w:t>
                       </w:r>
@@ -7206,7 +6759,7 @@
                   <w:p>
                     <w:pPr>
                       <w:jc w:val="both"/>
-                      <w:pPrChange w:id="660" w:author="Nijat Mursali" w:date="2018-10-30T19:29:00Z">
+                      <w:pPrChange w:id="652" w:author="Nijat Mursali" w:date="2018-10-30T19:29:00Z">
                         <w:pPr/>
                       </w:pPrChange>
                     </w:pPr>
@@ -7221,24 +6774,24 @@
     <w:p>
       <w:pPr>
         <w:rPr>
-          <w:ins w:id="661" w:author="Nijat Mursali" w:date="2018-10-30T23:02:00Z"/>
-        </w:rPr>
-      </w:pPr>
-    </w:p>
-    <w:p>
-      <w:pPr>
-        <w:rPr>
-          <w:ins w:id="662" w:author="Nijat Mursali" w:date="2018-10-30T23:02:00Z"/>
-        </w:rPr>
-      </w:pPr>
-    </w:p>
-    <w:p>
-      <w:pPr>
-        <w:rPr>
-          <w:ins w:id="663" w:author="Nijat Mursali" w:date="2018-10-30T23:02:00Z"/>
-        </w:rPr>
-      </w:pPr>
-      <w:ins w:id="664" w:author="Nijat Mursali" w:date="2018-11-14T17:08:00Z">
+          <w:ins w:id="653" w:author="Nijat Mursali" w:date="2018-10-30T23:02:00Z"/>
+        </w:rPr>
+      </w:pPr>
+    </w:p>
+    <w:p>
+      <w:pPr>
+        <w:rPr>
+          <w:ins w:id="654" w:author="Nijat Mursali" w:date="2018-10-30T23:02:00Z"/>
+        </w:rPr>
+      </w:pPr>
+    </w:p>
+    <w:p>
+      <w:pPr>
+        <w:rPr>
+          <w:ins w:id="655" w:author="Nijat Mursali" w:date="2018-10-30T23:02:00Z"/>
+        </w:rPr>
+      </w:pPr>
+      <w:ins w:id="656" w:author="Nijat Mursali" w:date="2018-11-14T17:08:00Z">
         <w:r>
           <w:rPr>
             <w:noProof/>
@@ -7252,17 +6805,17 @@
     <w:p>
       <w:pPr>
         <w:rPr>
-          <w:ins w:id="665" w:author="Nijat Mursali" w:date="2018-10-30T23:02:00Z"/>
-        </w:rPr>
-      </w:pPr>
-    </w:p>
-    <w:p>
-      <w:pPr>
-        <w:rPr>
-          <w:ins w:id="666" w:author="Nijat Mursali" w:date="2018-10-30T23:02:00Z"/>
-        </w:rPr>
-      </w:pPr>
-      <w:ins w:id="667" w:author="Nijat Mursali" w:date="2018-11-14T17:06:00Z">
+          <w:ins w:id="657" w:author="Nijat Mursali" w:date="2018-10-30T23:02:00Z"/>
+        </w:rPr>
+      </w:pPr>
+    </w:p>
+    <w:p>
+      <w:pPr>
+        <w:rPr>
+          <w:ins w:id="658" w:author="Nijat Mursali" w:date="2018-10-30T23:02:00Z"/>
+        </w:rPr>
+      </w:pPr>
+      <w:ins w:id="659" w:author="Nijat Mursali" w:date="2018-11-14T17:06:00Z">
         <w:r>
           <w:rPr>
             <w:noProof/>
@@ -7276,10 +6829,10 @@
     <w:p>
       <w:pPr>
         <w:rPr>
-          <w:ins w:id="668" w:author="Nijat Mursali" w:date="2018-10-30T23:02:00Z"/>
-        </w:rPr>
-      </w:pPr>
-      <w:ins w:id="669" w:author="Nijat Mursali" w:date="2018-10-30T23:05:00Z">
+          <w:ins w:id="660" w:author="Nijat Mursali" w:date="2018-10-30T23:02:00Z"/>
+        </w:rPr>
+      </w:pPr>
+      <w:ins w:id="661" w:author="Nijat Mursali" w:date="2018-10-30T23:05:00Z">
         <w:r>
           <w:rPr>
             <w:noProof/>
@@ -7292,10 +6845,10 @@
                     <w:pPr>
                       <w:jc w:val="center"/>
                       <w:rPr>
-                        <w:ins w:id="670" w:author="Nijat Mursali" w:date="2018-10-30T19:29:00Z"/>
+                        <w:ins w:id="662" w:author="Nijat Mursali" w:date="2018-10-30T19:29:00Z"/>
                       </w:rPr>
                     </w:pPr>
-                    <w:ins w:id="671" w:author="Nijat Mursali" w:date="2018-11-12T09:40:00Z">
+                    <w:ins w:id="663" w:author="Nijat Mursali" w:date="2018-11-12T09:40:00Z">
                       <w:r>
                         <w:t>Ball</w:t>
                       </w:r>
@@ -7305,15 +6858,15 @@
                     <w:pPr>
                       <w:jc w:val="both"/>
                       <w:rPr>
-                        <w:ins w:id="672" w:author="Nijat Mursali" w:date="2018-10-30T23:06:00Z"/>
+                        <w:ins w:id="664" w:author="Nijat Mursali" w:date="2018-10-30T23:06:00Z"/>
                       </w:rPr>
                     </w:pPr>
-                    <w:ins w:id="673" w:author="Nijat Mursali" w:date="2018-10-30T19:29:00Z">
+                    <w:ins w:id="665" w:author="Nijat Mursali" w:date="2018-10-30T19:29:00Z">
                       <w:r>
                         <w:t>-</w:t>
                       </w:r>
                     </w:ins>
-                    <w:ins w:id="674" w:author="Nijat Mursali" w:date="2018-10-30T23:06:00Z">
+                    <w:ins w:id="666" w:author="Nijat Mursali" w:date="2018-10-30T23:06:00Z">
                       <w:r>
                         <w:t>Physics</w:t>
                       </w:r>
@@ -7323,10 +6876,10 @@
                     <w:pPr>
                       <w:jc w:val="both"/>
                       <w:rPr>
-                        <w:ins w:id="675" w:author="Nijat Mursali" w:date="2018-10-30T22:58:00Z"/>
+                        <w:ins w:id="667" w:author="Nijat Mursali" w:date="2018-10-30T22:58:00Z"/>
                       </w:rPr>
                     </w:pPr>
-                    <w:ins w:id="676" w:author="Nijat Mursali" w:date="2018-10-30T23:06:00Z">
+                    <w:ins w:id="668" w:author="Nijat Mursali" w:date="2018-10-30T23:06:00Z">
                       <w:r>
                         <w:t>-Collider</w:t>
                       </w:r>
@@ -7336,35 +6889,25 @@
                     <w:pPr>
                       <w:jc w:val="both"/>
                       <w:rPr>
-                        <w:ins w:id="677" w:author="Nijat Mursali" w:date="2018-10-30T22:58:00Z"/>
+                        <w:ins w:id="669" w:author="Nijat Mursali" w:date="2018-10-30T22:58:00Z"/>
                       </w:rPr>
                     </w:pPr>
                   </w:p>
                   <w:p>
                     <w:pPr>
                       <w:jc w:val="both"/>
-                      <w:pPrChange w:id="678" w:author="Nijat Mursali" w:date="2018-10-30T19:29:00Z">
+                      <w:pPrChange w:id="670" w:author="Nijat Mursali" w:date="2018-10-30T19:29:00Z">
                         <w:pPr/>
                       </w:pPrChange>
                     </w:pPr>
-                    <w:ins w:id="679" w:author="Nijat Mursali" w:date="2018-11-14T16:52:00Z">
+                    <w:ins w:id="671" w:author="Nijat Mursali" w:date="2018-11-14T16:52:00Z">
                       <w:r>
                         <w:t>-</w:t>
                       </w:r>
                     </w:ins>
-                    <w:proofErr w:type="spellStart"/>
-                    <w:proofErr w:type="gramStart"/>
-                    <w:ins w:id="680" w:author="Nijat Mursali" w:date="2018-10-30T22:58:00Z">
+                    <w:ins w:id="672" w:author="Nijat Mursali" w:date="2018-10-30T22:58:00Z">
                       <w:r>
-                        <w:t>OnCollisionEnter</w:t>
-                      </w:r>
-                      <w:proofErr w:type="spellEnd"/>
-                      <w:r>
-                        <w:t>(</w:t>
-                      </w:r>
-                      <w:proofErr w:type="gramEnd"/>
-                      <w:r>
-                        <w:t>)</w:t>
+                        <w:t>OnCollisionEnter()</w:t>
                       </w:r>
                     </w:ins>
                   </w:p>
@@ -7378,31 +6921,31 @@
     <w:p>
       <w:pPr>
         <w:rPr>
-          <w:ins w:id="681" w:author="Nijat Mursali" w:date="2018-10-30T23:02:00Z"/>
-        </w:rPr>
-      </w:pPr>
-    </w:p>
-    <w:p>
-      <w:pPr>
-        <w:rPr>
-          <w:ins w:id="682" w:author="Nijat Mursali" w:date="2018-10-30T23:02:00Z"/>
-        </w:rPr>
-      </w:pPr>
-    </w:p>
-    <w:p>
-      <w:pPr>
-        <w:rPr>
-          <w:ins w:id="683" w:author="Nijat Mursali" w:date="2018-10-30T23:02:00Z"/>
-        </w:rPr>
-      </w:pPr>
-    </w:p>
-    <w:p>
-      <w:pPr>
-        <w:rPr>
-          <w:ins w:id="684" w:author="Nijat Mursali" w:date="2018-10-30T23:02:00Z"/>
-        </w:rPr>
-      </w:pPr>
-      <w:ins w:id="685" w:author="Nijat Mursali" w:date="2018-11-14T17:07:00Z">
+          <w:ins w:id="673" w:author="Nijat Mursali" w:date="2018-10-30T23:02:00Z"/>
+        </w:rPr>
+      </w:pPr>
+    </w:p>
+    <w:p>
+      <w:pPr>
+        <w:rPr>
+          <w:ins w:id="674" w:author="Nijat Mursali" w:date="2018-10-30T23:02:00Z"/>
+        </w:rPr>
+      </w:pPr>
+    </w:p>
+    <w:p>
+      <w:pPr>
+        <w:rPr>
+          <w:ins w:id="675" w:author="Nijat Mursali" w:date="2018-10-30T23:02:00Z"/>
+        </w:rPr>
+      </w:pPr>
+    </w:p>
+    <w:p>
+      <w:pPr>
+        <w:rPr>
+          <w:ins w:id="676" w:author="Nijat Mursali" w:date="2018-10-30T23:02:00Z"/>
+        </w:rPr>
+      </w:pPr>
+      <w:ins w:id="677" w:author="Nijat Mursali" w:date="2018-11-14T17:07:00Z">
         <w:r>
           <w:rPr>
             <w:noProof/>
@@ -7416,7 +6959,7 @@
     <w:p>
       <w:pPr>
         <w:rPr>
-          <w:ins w:id="686" w:author="Nijat Mursali" w:date="2018-10-30T23:02:00Z"/>
+          <w:ins w:id="678" w:author="Nijat Mursali" w:date="2018-10-30T23:02:00Z"/>
         </w:rPr>
       </w:pPr>
     </w:p>
@@ -7424,7 +6967,7 @@
       <w:pPr>
         <w:rPr>
           <w:lang w:val="az-Latn-AZ"/>
-          <w:rPrChange w:id="687" w:author="Nijat Mursali" w:date="2018-10-31T21:14:00Z">
+          <w:rPrChange w:id="679" w:author="Nijat Mursali" w:date="2018-10-31T21:14:00Z">
             <w:rPr/>
           </w:rPrChange>
         </w:rPr>
@@ -7434,23 +6977,23 @@
       <w:pPr>
         <w:pStyle w:val="Heading1"/>
         <w:rPr>
-          <w:ins w:id="688" w:author="Nijat Mursali" w:date="2018-10-30T14:52:00Z"/>
-        </w:rPr>
-      </w:pPr>
-      <w:bookmarkStart w:id="689" w:name="_Toc530182027"/>
+          <w:ins w:id="680" w:author="Nijat Mursali" w:date="2018-10-30T14:52:00Z"/>
+        </w:rPr>
+      </w:pPr>
+      <w:bookmarkStart w:id="681" w:name="_Toc530182027"/>
       <w:r>
         <w:t>References</w:t>
       </w:r>
-      <w:bookmarkEnd w:id="689"/>
-    </w:p>
-    <w:p>
-      <w:pPr>
-        <w:rPr>
-          <w:rPrChange w:id="690" w:author="Nijat Mursali" w:date="2018-10-30T14:52:00Z">
+      <w:bookmarkEnd w:id="681"/>
+    </w:p>
+    <w:p>
+      <w:pPr>
+        <w:rPr>
+          <w:rPrChange w:id="682" w:author="Nijat Mursali" w:date="2018-10-30T14:52:00Z">
             <w:rPr/>
           </w:rPrChange>
         </w:rPr>
-        <w:pPrChange w:id="691" w:author="Nijat Mursali" w:date="2018-10-30T14:52:00Z">
+        <w:pPrChange w:id="683" w:author="Nijat Mursali" w:date="2018-10-30T14:52:00Z">
           <w:pPr>
             <w:pStyle w:val="Heading1"/>
           </w:pPr>
@@ -7463,15 +7006,16 @@
         <w:ind w:firstLine="426"/>
         <w:jc w:val="both"/>
         <w:rPr>
-          <w:ins w:id="692" w:author="Nijat Mursali" w:date="2018-10-30T14:52:00Z"/>
+          <w:ins w:id="684" w:author="Nijat Mursali" w:date="2018-10-30T14:52:00Z"/>
           <w:rFonts w:ascii="Times New Roman" w:hAnsi="Times New Roman" w:cs="Times New Roman"/>
         </w:rPr>
       </w:pPr>
-      <w:ins w:id="693" w:author="Nijat Mursali" w:date="2018-10-30T14:52:00Z">
+      <w:ins w:id="685" w:author="Nijat Mursali" w:date="2018-10-30T14:52:00Z">
         <w:r>
           <w:rPr>
             <w:rFonts w:ascii="Times New Roman" w:hAnsi="Times New Roman" w:cs="Times New Roman"/>
           </w:rPr>
+          <w:lastRenderedPageBreak/>
           <w:t>The following game did not require drastic use of references to build up a clear idea of the game design and dynamics. Therefore, the following two references were enough to conclude a general idea on the product.</w:t>
         </w:r>
       </w:ins>
@@ -7481,16 +7025,15 @@
         <w:spacing w:line="480" w:lineRule="auto"/>
         <w:jc w:val="both"/>
         <w:rPr>
-          <w:ins w:id="694" w:author="Nijat Mursali" w:date="2018-10-30T14:52:00Z"/>
+          <w:ins w:id="686" w:author="Nijat Mursali" w:date="2018-10-30T14:52:00Z"/>
           <w:rFonts w:ascii="Times New Roman" w:hAnsi="Times New Roman" w:cs="Times New Roman"/>
         </w:rPr>
       </w:pPr>
-      <w:ins w:id="695" w:author="Nijat Mursali" w:date="2018-10-30T14:52:00Z">
+      <w:ins w:id="687" w:author="Nijat Mursali" w:date="2018-10-30T14:52:00Z">
         <w:r>
           <w:rPr>
             <w:rFonts w:ascii="Times New Roman" w:hAnsi="Times New Roman" w:cs="Times New Roman"/>
           </w:rPr>
-          <w:lastRenderedPageBreak/>
           <w:t>Reference 1:</w:t>
         </w:r>
         <w:r>
@@ -7514,21 +7057,74 @@
           </w:rPr>
           <w:t xml:space="preserve"> </w:t>
         </w:r>
-        <w:proofErr w:type="spellStart"/>
         <w:r>
           <w:rPr>
             <w:rFonts w:ascii="Times New Roman" w:hAnsi="Times New Roman" w:cs="Times New Roman"/>
             <w:i/>
           </w:rPr>
-          <w:t>Fingersoft</w:t>
-        </w:r>
-        <w:proofErr w:type="spellEnd"/>
+          <w:t>Fingersoft,</w:t>
+        </w:r>
+        <w:r>
+          <w:rPr>
+            <w:rFonts w:ascii="Times New Roman" w:hAnsi="Times New Roman" w:cs="Times New Roman"/>
+          </w:rPr>
+          <w:t xml:space="preserve"> </w:t>
+        </w:r>
+        <w:r>
+          <w:rPr>
+            <w:rFonts w:ascii="Times New Roman" w:hAnsi="Times New Roman" w:cs="Times New Roman"/>
+          </w:rPr>
+          <w:fldChar w:fldCharType="begin"/>
+        </w:r>
+        <w:r>
+          <w:rPr>
+            <w:rFonts w:ascii="Times New Roman" w:hAnsi="Times New Roman" w:cs="Times New Roman"/>
+          </w:rPr>
+          <w:instrText xml:space="preserve"> HYPERLINK "https://play.google.com/store/apps/details?id=com.fingersoft.hillclimb&amp;hl=en" </w:instrText>
+        </w:r>
+        <w:r>
+          <w:rPr>
+            <w:rFonts w:ascii="Times New Roman" w:hAnsi="Times New Roman" w:cs="Times New Roman"/>
+          </w:rPr>
+          <w:fldChar w:fldCharType="separate"/>
+        </w:r>
+        <w:r>
+          <w:rPr>
+            <w:rStyle w:val="Hyperlink"/>
+            <w:rFonts w:ascii="Times New Roman" w:hAnsi="Times New Roman" w:cs="Times New Roman"/>
+          </w:rPr>
+          <w:t>https://play.google.com/store/apps/details?id=com.fingersoft.hillclimb&amp;hl=en</w:t>
+        </w:r>
+        <w:r>
+          <w:rPr>
+            <w:rFonts w:ascii="Times New Roman" w:hAnsi="Times New Roman" w:cs="Times New Roman"/>
+          </w:rPr>
+          <w:fldChar w:fldCharType="end"/>
+        </w:r>
+      </w:ins>
+    </w:p>
+    <w:p>
+      <w:pPr>
+        <w:spacing w:line="480" w:lineRule="auto"/>
+        <w:jc w:val="both"/>
+        <w:rPr>
+          <w:ins w:id="688" w:author="Nijat Mursali" w:date="2018-10-30T14:52:00Z"/>
+          <w:rFonts w:ascii="Times New Roman" w:hAnsi="Times New Roman" w:cs="Times New Roman"/>
+        </w:rPr>
+      </w:pPr>
+      <w:ins w:id="689" w:author="Nijat Mursali" w:date="2018-10-30T14:52:00Z">
+        <w:r>
+          <w:rPr>
+            <w:rFonts w:ascii="Times New Roman" w:hAnsi="Times New Roman" w:cs="Times New Roman"/>
+          </w:rPr>
+          <w:t xml:space="preserve">Reference 2: Taxi Sim 2016, </w:t>
+        </w:r>
         <w:r>
           <w:rPr>
             <w:rFonts w:ascii="Times New Roman" w:hAnsi="Times New Roman" w:cs="Times New Roman"/>
             <w:i/>
           </w:rPr>
-          <w:t>,</w:t>
+          <w:t>by Ovidiu Pop,</w:t>
         </w:r>
         <w:r>
           <w:rPr>
@@ -7536,6 +7132,19 @@
           </w:rPr>
           <w:t xml:space="preserve"> </w:t>
         </w:r>
+      </w:ins>
+    </w:p>
+    <w:p>
+      <w:pPr>
+        <w:spacing w:line="480" w:lineRule="auto"/>
+        <w:jc w:val="both"/>
+        <w:rPr>
+          <w:ins w:id="690" w:author="Nijat Mursali" w:date="2018-10-30T14:52:00Z"/>
+          <w:del w:id="691" w:author="Nuru Nurdil" w:date="2018-11-17T01:36:00Z"/>
+          <w:rFonts w:ascii="Times New Roman" w:hAnsi="Times New Roman" w:cs="Times New Roman"/>
+        </w:rPr>
+      </w:pPr>
+      <w:ins w:id="692" w:author="Nijat Mursali" w:date="2018-10-30T14:52:00Z">
         <w:r>
           <w:rPr>
             <w:rFonts w:ascii="Times New Roman" w:hAnsi="Times New Roman" w:cs="Times New Roman"/>
@@ -7546,7 +7155,7 @@
           <w:rPr>
             <w:rFonts w:ascii="Times New Roman" w:hAnsi="Times New Roman" w:cs="Times New Roman"/>
           </w:rPr>
-          <w:instrText xml:space="preserve"> HYPERLINK "https://play.google.com/store/apps/details?id=com.fingersoft.hillclimb&amp;hl=en" </w:instrText>
+          <w:instrText xml:space="preserve"> HYPERLINK "https://play.google.com/store/apps/details?id=com.ovilex.taxisim2016" </w:instrText>
         </w:r>
         <w:r>
           <w:rPr>
@@ -7559,7 +7168,7 @@
             <w:rStyle w:val="Hyperlink"/>
             <w:rFonts w:ascii="Times New Roman" w:hAnsi="Times New Roman" w:cs="Times New Roman"/>
           </w:rPr>
-          <w:t>https://play.google.com/store/apps/details?id=com.fingersoft.hillclimb&amp;hl=en</w:t>
+          <w:t>https://play.google.com/store/apps/details?id=com.ovilex.taxisim2016</w:t>
         </w:r>
         <w:r>
           <w:rPr>
@@ -7573,86 +7182,11 @@
       <w:pPr>
         <w:spacing w:line="480" w:lineRule="auto"/>
         <w:jc w:val="both"/>
-        <w:rPr>
-          <w:ins w:id="696" w:author="Nijat Mursali" w:date="2018-10-30T14:52:00Z"/>
-          <w:rFonts w:ascii="Times New Roman" w:hAnsi="Times New Roman" w:cs="Times New Roman"/>
-        </w:rPr>
-      </w:pPr>
-      <w:ins w:id="697" w:author="Nijat Mursali" w:date="2018-10-30T14:52:00Z">
-        <w:r>
-          <w:rPr>
-            <w:rFonts w:ascii="Times New Roman" w:hAnsi="Times New Roman" w:cs="Times New Roman"/>
-          </w:rPr>
-          <w:t xml:space="preserve">Reference 2: Taxi Sim 2016, </w:t>
-        </w:r>
-        <w:r>
-          <w:rPr>
-            <w:rFonts w:ascii="Times New Roman" w:hAnsi="Times New Roman" w:cs="Times New Roman"/>
-            <w:i/>
-          </w:rPr>
-          <w:t>by Ovidiu Pop,</w:t>
-        </w:r>
-        <w:r>
-          <w:rPr>
-            <w:rFonts w:ascii="Times New Roman" w:hAnsi="Times New Roman" w:cs="Times New Roman"/>
-          </w:rPr>
-          <w:t xml:space="preserve"> </w:t>
-        </w:r>
-      </w:ins>
-    </w:p>
-    <w:p>
-      <w:pPr>
-        <w:spacing w:line="480" w:lineRule="auto"/>
-        <w:jc w:val="both"/>
-        <w:rPr>
-          <w:ins w:id="698" w:author="Nijat Mursali" w:date="2018-10-30T14:52:00Z"/>
-          <w:del w:id="699" w:author="Nuru Nurdil" w:date="2018-11-17T01:36:00Z"/>
-          <w:rFonts w:ascii="Times New Roman" w:hAnsi="Times New Roman" w:cs="Times New Roman"/>
-        </w:rPr>
-      </w:pPr>
-      <w:ins w:id="700" w:author="Nijat Mursali" w:date="2018-10-30T14:52:00Z">
-        <w:r>
-          <w:rPr>
-            <w:rFonts w:ascii="Times New Roman" w:hAnsi="Times New Roman" w:cs="Times New Roman"/>
-          </w:rPr>
-          <w:fldChar w:fldCharType="begin"/>
-        </w:r>
-        <w:r>
-          <w:rPr>
-            <w:rFonts w:ascii="Times New Roman" w:hAnsi="Times New Roman" w:cs="Times New Roman"/>
-          </w:rPr>
-          <w:instrText xml:space="preserve"> HYPERLINK "https://play.google.com/store/apps/details?id=com.ovilex.taxisim2016" </w:instrText>
-        </w:r>
-        <w:r>
-          <w:rPr>
-            <w:rFonts w:ascii="Times New Roman" w:hAnsi="Times New Roman" w:cs="Times New Roman"/>
-          </w:rPr>
-          <w:fldChar w:fldCharType="separate"/>
-        </w:r>
-        <w:r>
-          <w:rPr>
-            <w:rStyle w:val="Hyperlink"/>
-            <w:rFonts w:ascii="Times New Roman" w:hAnsi="Times New Roman" w:cs="Times New Roman"/>
-          </w:rPr>
-          <w:t>https://play.google.com/store/apps/details?id=com.ovilex.taxisim2016</w:t>
-        </w:r>
-        <w:r>
-          <w:rPr>
-            <w:rFonts w:ascii="Times New Roman" w:hAnsi="Times New Roman" w:cs="Times New Roman"/>
-          </w:rPr>
-          <w:fldChar w:fldCharType="end"/>
-        </w:r>
-      </w:ins>
-    </w:p>
-    <w:p>
-      <w:pPr>
-        <w:spacing w:line="480" w:lineRule="auto"/>
-        <w:jc w:val="both"/>
-        <w:pPrChange w:id="701" w:author="Nuru Nurdil" w:date="2018-11-17T01:36:00Z">
+        <w:pPrChange w:id="693" w:author="Nuru Nurdil" w:date="2018-11-17T01:36:00Z">
           <w:pPr/>
         </w:pPrChange>
       </w:pPr>
-      <w:del w:id="702" w:author="Nijat Mursali" w:date="2018-10-30T14:52:00Z">
+      <w:del w:id="694" w:author="Nijat Mursali" w:date="2018-10-30T14:52:00Z">
         <w:r>
           <w:delText xml:space="preserve">&lt;Insert here any document referred to in the </w:delText>
         </w:r>
@@ -7812,38 +7346,38 @@
       <w:pPr>
         <w:pStyle w:val="FootnoteText"/>
         <w:rPr>
+          <w:del w:id="82" w:author="Nuru Nurdil" w:date="2018-11-16T12:20:00Z"/>
+        </w:rPr>
+      </w:pPr>
+      <w:del w:id="83" w:author="Nuru Nurdil" w:date="2018-11-16T12:20:00Z">
+        <w:r>
+          <w:rPr>
+            <w:rStyle w:val="FootnoteReference"/>
+          </w:rPr>
+          <w:footnoteRef/>
+        </w:r>
+        <w:r>
+          <w:delText xml:space="preserve"> </w:delText>
+        </w:r>
+        <w:r>
+          <w:delText>Th</w:delText>
+        </w:r>
+        <w:r>
+          <w:delText xml:space="preserve">is template </w:delText>
+        </w:r>
+        <w:r>
+          <w:delText xml:space="preserve">is based on the Unity Curricular Framework ©May </w:delText>
+        </w:r>
+        <w:r>
+          <w:delText xml:space="preserve">2015 Unity3d. </w:delText>
+        </w:r>
+      </w:del>
+    </w:p>
+    <w:p>
+      <w:pPr>
+        <w:pStyle w:val="FootnoteText"/>
+        <w:rPr>
           <w:del w:id="84" w:author="Nuru Nurdil" w:date="2018-11-16T12:20:00Z"/>
-        </w:rPr>
-      </w:pPr>
-      <w:del w:id="85" w:author="Nuru Nurdil" w:date="2018-11-16T12:20:00Z">
-        <w:r>
-          <w:rPr>
-            <w:rStyle w:val="FootnoteReference"/>
-          </w:rPr>
-          <w:footnoteRef/>
-        </w:r>
-        <w:r>
-          <w:delText xml:space="preserve"> </w:delText>
-        </w:r>
-        <w:r>
-          <w:delText>Th</w:delText>
-        </w:r>
-        <w:r>
-          <w:delText xml:space="preserve">is template </w:delText>
-        </w:r>
-        <w:r>
-          <w:delText xml:space="preserve">is based on the Unity Curricular Framework ©May </w:delText>
-        </w:r>
-        <w:r>
-          <w:delText xml:space="preserve">2015 Unity3d. </w:delText>
-        </w:r>
-      </w:del>
-    </w:p>
-    <w:p>
-      <w:pPr>
-        <w:pStyle w:val="FootnoteText"/>
-        <w:rPr>
-          <w:del w:id="86" w:author="Nuru Nurdil" w:date="2018-11-16T12:20:00Z"/>
         </w:rPr>
       </w:pPr>
     </w:p>
@@ -7853,10 +7387,10 @@
       <w:pPr>
         <w:pStyle w:val="FootnoteText"/>
         <w:rPr>
-          <w:ins w:id="537" w:author="Araz Yusubov" w:date="2018-09-18T19:53:00Z"/>
-        </w:rPr>
-      </w:pPr>
-      <w:ins w:id="538" w:author="Araz Yusubov" w:date="2018-09-18T19:51:00Z">
+          <w:ins w:id="529" w:author="Araz Yusubov" w:date="2018-09-18T19:53:00Z"/>
+        </w:rPr>
+      </w:pPr>
+      <w:ins w:id="530" w:author="Araz Yusubov" w:date="2018-09-18T19:51:00Z">
         <w:r>
           <w:rPr>
             <w:rStyle w:val="FootnoteReference"/>
@@ -7867,32 +7401,32 @@
           <w:t xml:space="preserve"> Interaction matrix is a </w:t>
         </w:r>
       </w:ins>
-      <w:ins w:id="539" w:author="Araz Yusubov" w:date="2018-09-18T19:52:00Z">
+      <w:ins w:id="531" w:author="Araz Yusubov" w:date="2018-09-18T19:52:00Z">
         <w:r>
           <w:t>spreadsheet listing game object</w:t>
         </w:r>
       </w:ins>
-      <w:ins w:id="540" w:author="Araz Yusubov" w:date="2018-09-18T19:56:00Z">
+      <w:ins w:id="532" w:author="Araz Yusubov" w:date="2018-09-18T19:56:00Z">
         <w:r>
           <w:t>s</w:t>
         </w:r>
       </w:ins>
-      <w:ins w:id="541" w:author="Araz Yusubov" w:date="2018-09-18T19:52:00Z">
+      <w:ins w:id="533" w:author="Araz Yusubov" w:date="2018-09-18T19:52:00Z">
         <w:r>
           <w:t xml:space="preserve"> on sides</w:t>
         </w:r>
       </w:ins>
-      <w:ins w:id="542" w:author="Araz Yusubov" w:date="2018-09-18T19:56:00Z">
+      <w:ins w:id="534" w:author="Araz Yusubov" w:date="2018-09-18T19:56:00Z">
         <w:r>
           <w:t>,</w:t>
         </w:r>
       </w:ins>
-      <w:ins w:id="543" w:author="Araz Yusubov" w:date="2018-09-18T19:52:00Z">
+      <w:ins w:id="535" w:author="Araz Yusubov" w:date="2018-09-18T19:52:00Z">
         <w:r>
           <w:t xml:space="preserve"> and </w:t>
         </w:r>
       </w:ins>
-      <w:ins w:id="544" w:author="Araz Yusubov" w:date="2018-09-18T19:53:00Z">
+      <w:ins w:id="536" w:author="Araz Yusubov" w:date="2018-09-18T19:53:00Z">
         <w:r>
           <w:t xml:space="preserve">interactions that can occur </w:t>
         </w:r>
@@ -7900,12 +7434,12 @@
           <w:t xml:space="preserve">between them during </w:t>
         </w:r>
       </w:ins>
-      <w:ins w:id="545" w:author="Araz Yusubov" w:date="2018-09-18T19:56:00Z">
+      <w:ins w:id="537" w:author="Araz Yusubov" w:date="2018-09-18T19:56:00Z">
         <w:r>
           <w:t>the</w:t>
         </w:r>
       </w:ins>
-      <w:ins w:id="546" w:author="Araz Yusubov" w:date="2018-09-18T19:53:00Z">
+      <w:ins w:id="538" w:author="Araz Yusubov" w:date="2018-09-18T19:53:00Z">
         <w:r>
           <w:t xml:space="preserve"> game</w:t>
         </w:r>
@@ -7913,12 +7447,12 @@
           <w:t xml:space="preserve"> </w:t>
         </w:r>
       </w:ins>
-      <w:ins w:id="547" w:author="Araz Yusubov" w:date="2018-09-18T19:57:00Z">
+      <w:ins w:id="539" w:author="Araz Yusubov" w:date="2018-09-18T19:57:00Z">
         <w:r>
           <w:t>at</w:t>
         </w:r>
       </w:ins>
-      <w:ins w:id="548" w:author="Araz Yusubov" w:date="2018-09-18T19:53:00Z">
+      <w:ins w:id="540" w:author="Araz Yusubov" w:date="2018-09-18T19:53:00Z">
         <w:r>
           <w:t xml:space="preserve"> intersections of rows and columns.</w:t>
         </w:r>
@@ -11197,27 +10731,9 @@
   </w:num>
   <w:num w:numId="29">
     <w:abstractNumId w:val="7"/>
-    <w:lvlOverride w:ilvl="0"/>
-    <w:lvlOverride w:ilvl="1"/>
-    <w:lvlOverride w:ilvl="2"/>
-    <w:lvlOverride w:ilvl="3"/>
-    <w:lvlOverride w:ilvl="4"/>
-    <w:lvlOverride w:ilvl="5"/>
-    <w:lvlOverride w:ilvl="6"/>
-    <w:lvlOverride w:ilvl="7"/>
-    <w:lvlOverride w:ilvl="8"/>
   </w:num>
   <w:num w:numId="30">
     <w:abstractNumId w:val="22"/>
-    <w:lvlOverride w:ilvl="0"/>
-    <w:lvlOverride w:ilvl="1"/>
-    <w:lvlOverride w:ilvl="2"/>
-    <w:lvlOverride w:ilvl="3"/>
-    <w:lvlOverride w:ilvl="4"/>
-    <w:lvlOverride w:ilvl="5"/>
-    <w:lvlOverride w:ilvl="6"/>
-    <w:lvlOverride w:ilvl="7"/>
-    <w:lvlOverride w:ilvl="8"/>
   </w:num>
   <w:numIdMacAtCleanup w:val="7"/>
 </w:numbering>
@@ -11702,6 +11218,7 @@
   <w:style w:type="character" w:default="1" w:styleId="DefaultParagraphFont">
     <w:name w:val="Default Paragraph Font"/>
     <w:uiPriority w:val="1"/>
+    <w:semiHidden/>
     <w:unhideWhenUsed/>
   </w:style>
   <w:style w:type="table" w:default="1" w:styleId="TableNormal">
@@ -11709,7 +11226,6 @@
     <w:uiPriority w:val="99"/>
     <w:semiHidden/>
     <w:unhideWhenUsed/>
-    <w:qFormat/>
     <w:tblPr>
       <w:tblInd w:w="0" w:type="dxa"/>
       <w:tblCellMar>
@@ -11930,7 +11446,7 @@
     </w:rPr>
   </w:style>
   <w:style w:type="paragraph" w:customStyle="1" w:styleId="level2bullet">
-    <w:name w:val=" level 2 bullet"/>
+    <w:name w:val="level 2 bullet"/>
     <w:basedOn w:val="Normal"/>
     <w:rsid w:val="00FB4853"/>
     <w:pPr>
@@ -12336,7 +11852,7 @@
 </file>
 
 <file path=customXml/itemProps1.xml><?xml version="1.0" encoding="utf-8"?>
-<ds:datastoreItem xmlns:ds="http://schemas.openxmlformats.org/officeDocument/2006/customXml" ds:itemID="{5BE95AA5-692E-40B0-BAFD-0F9826428245}">
+<ds:datastoreItem xmlns:ds="http://schemas.openxmlformats.org/officeDocument/2006/customXml" ds:itemID="{04764477-6C8F-46E1-B544-221531E34E34}">
   <ds:schemaRefs>
     <ds:schemaRef ds:uri="http://schemas.openxmlformats.org/officeDocument/2006/bibliography"/>
   </ds:schemaRefs>

</xml_diff>